<commit_message>
Added user table in SQLite database
</commit_message>
<xml_diff>
--- a/FYP documentation/Database_Design_Document_LocADoc.docx
+++ b/FYP documentation/Database_Design_Document_LocADoc.docx
@@ -953,8 +953,9 @@
       <w:pPr>
         <w:pStyle w:val="TOC1"/>
         <w:rPr>
-          <w:rFonts w:eastAsiaTheme="minorEastAsia"/>
+          <w:rFonts w:asciiTheme="minorHAnsi" w:eastAsiaTheme="minorEastAsia" w:hAnsiTheme="minorHAnsi" w:cstheme="minorBidi"/>
           <w:b w:val="0"/>
+          <w:caps w:val="0"/>
           <w:noProof/>
           <w:sz w:val="22"/>
           <w:szCs w:val="22"/>
@@ -981,15 +982,15 @@
       </w:r>
       <w:r>
         <w:rPr>
+          <w:noProof/>
+        </w:rPr>
+        <w:t>1</w:t>
+      </w:r>
+      <w:r>
+        <w:rPr>
+          <w:rFonts w:asciiTheme="minorHAnsi" w:eastAsiaTheme="minorEastAsia" w:hAnsiTheme="minorHAnsi" w:cstheme="minorBidi"/>
           <w:b w:val="0"/>
-          <w:noProof/>
-        </w:rPr>
-        <w:t>1</w:t>
-      </w:r>
-      <w:r>
-        <w:rPr>
-          <w:rFonts w:eastAsiaTheme="minorEastAsia"/>
-          <w:b w:val="0"/>
+          <w:caps w:val="0"/>
           <w:noProof/>
           <w:sz w:val="22"/>
           <w:szCs w:val="22"/>
@@ -999,55 +1000,47 @@
       </w:r>
       <w:r>
         <w:rPr>
-          <w:b w:val="0"/>
           <w:noProof/>
         </w:rPr>
         <w:t>Introduction</w:t>
       </w:r>
       <w:r>
         <w:rPr>
-          <w:b w:val="0"/>
           <w:noProof/>
         </w:rPr>
         <w:tab/>
       </w:r>
       <w:r>
         <w:rPr>
-          <w:b w:val="0"/>
           <w:noProof/>
         </w:rPr>
         <w:fldChar w:fldCharType="begin"/>
       </w:r>
       <w:r>
         <w:rPr>
-          <w:b w:val="0"/>
-          <w:noProof/>
-        </w:rPr>
-        <w:instrText xml:space="preserve"> PAGEREF _Toc494286159 \h </w:instrText>
-      </w:r>
-      <w:r>
-        <w:rPr>
-          <w:b w:val="0"/>
-          <w:noProof/>
-        </w:rPr>
-      </w:r>
-      <w:r>
-        <w:rPr>
-          <w:b w:val="0"/>
+          <w:noProof/>
+        </w:rPr>
+        <w:instrText xml:space="preserve"> PAGEREF _Toc494460546 \h </w:instrText>
+      </w:r>
+      <w:r>
+        <w:rPr>
+          <w:noProof/>
+        </w:rPr>
+      </w:r>
+      <w:r>
+        <w:rPr>
           <w:noProof/>
         </w:rPr>
         <w:fldChar w:fldCharType="separate"/>
       </w:r>
       <w:r>
         <w:rPr>
-          <w:b w:val="0"/>
           <w:noProof/>
         </w:rPr>
         <w:t>1</w:t>
       </w:r>
       <w:r>
         <w:rPr>
-          <w:b w:val="0"/>
           <w:noProof/>
         </w:rPr>
         <w:fldChar w:fldCharType="end"/>
@@ -1056,9 +1049,8 @@
     <w:p>
       <w:pPr>
         <w:pStyle w:val="TOC2"/>
-        <w:jc w:val="left"/>
-        <w:rPr>
-          <w:rFonts w:asciiTheme="majorHAnsi" w:eastAsiaTheme="minorEastAsia" w:hAnsiTheme="majorHAnsi" w:cstheme="majorHAnsi"/>
+        <w:rPr>
+          <w:rFonts w:asciiTheme="minorHAnsi" w:eastAsiaTheme="minorEastAsia" w:hAnsiTheme="minorHAnsi" w:cstheme="minorBidi"/>
           <w:smallCaps w:val="0"/>
           <w:sz w:val="22"/>
           <w:szCs w:val="22"/>
@@ -1066,14 +1058,11 @@
         </w:rPr>
       </w:pPr>
       <w:r>
-        <w:rPr>
-          <w:rFonts w:asciiTheme="majorHAnsi" w:hAnsiTheme="majorHAnsi" w:cstheme="majorHAnsi"/>
-        </w:rPr>
         <w:t>1.1</w:t>
       </w:r>
       <w:r>
         <w:rPr>
-          <w:rFonts w:asciiTheme="majorHAnsi" w:eastAsiaTheme="minorEastAsia" w:hAnsiTheme="majorHAnsi" w:cstheme="majorHAnsi"/>
+          <w:rFonts w:asciiTheme="minorHAnsi" w:eastAsiaTheme="minorEastAsia" w:hAnsiTheme="minorHAnsi" w:cstheme="minorBidi"/>
           <w:smallCaps w:val="0"/>
           <w:sz w:val="22"/>
           <w:szCs w:val="22"/>
@@ -1082,59 +1071,32 @@
         <w:tab/>
       </w:r>
       <w:r>
-        <w:rPr>
-          <w:rFonts w:asciiTheme="majorHAnsi" w:hAnsiTheme="majorHAnsi" w:cstheme="majorHAnsi"/>
-        </w:rPr>
         <w:t>Document Objectives</w:t>
       </w:r>
       <w:r>
-        <w:rPr>
-          <w:rFonts w:asciiTheme="majorHAnsi" w:hAnsiTheme="majorHAnsi" w:cstheme="majorHAnsi"/>
-        </w:rPr>
         <w:tab/>
       </w:r>
       <w:r>
-        <w:rPr>
-          <w:rFonts w:asciiTheme="majorHAnsi" w:hAnsiTheme="majorHAnsi" w:cstheme="majorHAnsi"/>
-        </w:rPr>
         <w:fldChar w:fldCharType="begin"/>
       </w:r>
       <w:r>
-        <w:rPr>
-          <w:rFonts w:asciiTheme="majorHAnsi" w:hAnsiTheme="majorHAnsi" w:cstheme="majorHAnsi"/>
-        </w:rPr>
-        <w:instrText xml:space="preserve"> PAGEREF _Toc494286160 \h </w:instrText>
-      </w:r>
-      <w:r>
-        <w:rPr>
-          <w:rFonts w:asciiTheme="majorHAnsi" w:hAnsiTheme="majorHAnsi" w:cstheme="majorHAnsi"/>
-        </w:rPr>
-      </w:r>
-      <w:r>
-        <w:rPr>
-          <w:rFonts w:asciiTheme="majorHAnsi" w:hAnsiTheme="majorHAnsi" w:cstheme="majorHAnsi"/>
-        </w:rPr>
+        <w:instrText xml:space="preserve"> PAGEREF _Toc494460547 \h </w:instrText>
+      </w:r>
+      <w:r>
         <w:fldChar w:fldCharType="separate"/>
       </w:r>
       <w:r>
-        <w:rPr>
-          <w:rFonts w:asciiTheme="majorHAnsi" w:hAnsiTheme="majorHAnsi" w:cstheme="majorHAnsi"/>
-        </w:rPr>
         <w:t>1</w:t>
       </w:r>
       <w:r>
-        <w:rPr>
-          <w:rFonts w:asciiTheme="majorHAnsi" w:hAnsiTheme="majorHAnsi" w:cstheme="majorHAnsi"/>
-        </w:rPr>
         <w:fldChar w:fldCharType="end"/>
       </w:r>
     </w:p>
     <w:p>
       <w:pPr>
         <w:pStyle w:val="TOC2"/>
-        <w:jc w:val="left"/>
-        <w:rPr>
-          <w:rFonts w:asciiTheme="majorHAnsi" w:eastAsiaTheme="minorEastAsia" w:hAnsiTheme="majorHAnsi" w:cstheme="majorHAnsi"/>
+        <w:rPr>
+          <w:rFonts w:asciiTheme="minorHAnsi" w:eastAsiaTheme="minorEastAsia" w:hAnsiTheme="minorHAnsi" w:cstheme="minorBidi"/>
           <w:smallCaps w:val="0"/>
           <w:sz w:val="22"/>
           <w:szCs w:val="22"/>
@@ -1142,14 +1104,11 @@
         </w:rPr>
       </w:pPr>
       <w:r>
-        <w:rPr>
-          <w:rFonts w:asciiTheme="majorHAnsi" w:hAnsiTheme="majorHAnsi" w:cstheme="majorHAnsi"/>
-        </w:rPr>
         <w:t>1.2</w:t>
       </w:r>
       <w:r>
         <w:rPr>
-          <w:rFonts w:asciiTheme="majorHAnsi" w:eastAsiaTheme="minorEastAsia" w:hAnsiTheme="majorHAnsi" w:cstheme="majorHAnsi"/>
+          <w:rFonts w:asciiTheme="minorHAnsi" w:eastAsiaTheme="minorEastAsia" w:hAnsiTheme="minorHAnsi" w:cstheme="minorBidi"/>
           <w:smallCaps w:val="0"/>
           <w:sz w:val="22"/>
           <w:szCs w:val="22"/>
@@ -1158,59 +1117,32 @@
         <w:tab/>
       </w:r>
       <w:r>
-        <w:rPr>
-          <w:rFonts w:asciiTheme="majorHAnsi" w:hAnsiTheme="majorHAnsi" w:cstheme="majorHAnsi"/>
-        </w:rPr>
         <w:t>Intended Audiences</w:t>
       </w:r>
       <w:r>
-        <w:rPr>
-          <w:rFonts w:asciiTheme="majorHAnsi" w:hAnsiTheme="majorHAnsi" w:cstheme="majorHAnsi"/>
-        </w:rPr>
         <w:tab/>
       </w:r>
       <w:r>
-        <w:rPr>
-          <w:rFonts w:asciiTheme="majorHAnsi" w:hAnsiTheme="majorHAnsi" w:cstheme="majorHAnsi"/>
-        </w:rPr>
         <w:fldChar w:fldCharType="begin"/>
       </w:r>
       <w:r>
-        <w:rPr>
-          <w:rFonts w:asciiTheme="majorHAnsi" w:hAnsiTheme="majorHAnsi" w:cstheme="majorHAnsi"/>
-        </w:rPr>
-        <w:instrText xml:space="preserve"> PAGEREF _Toc494286161 \h </w:instrText>
-      </w:r>
-      <w:r>
-        <w:rPr>
-          <w:rFonts w:asciiTheme="majorHAnsi" w:hAnsiTheme="majorHAnsi" w:cstheme="majorHAnsi"/>
-        </w:rPr>
-      </w:r>
-      <w:r>
-        <w:rPr>
-          <w:rFonts w:asciiTheme="majorHAnsi" w:hAnsiTheme="majorHAnsi" w:cstheme="majorHAnsi"/>
-        </w:rPr>
+        <w:instrText xml:space="preserve"> PAGEREF _Toc494460548 \h </w:instrText>
+      </w:r>
+      <w:r>
         <w:fldChar w:fldCharType="separate"/>
       </w:r>
       <w:r>
-        <w:rPr>
-          <w:rFonts w:asciiTheme="majorHAnsi" w:hAnsiTheme="majorHAnsi" w:cstheme="majorHAnsi"/>
-        </w:rPr>
         <w:t>1</w:t>
       </w:r>
       <w:r>
-        <w:rPr>
-          <w:rFonts w:asciiTheme="majorHAnsi" w:hAnsiTheme="majorHAnsi" w:cstheme="majorHAnsi"/>
-        </w:rPr>
         <w:fldChar w:fldCharType="end"/>
       </w:r>
     </w:p>
     <w:p>
       <w:pPr>
         <w:pStyle w:val="TOC2"/>
-        <w:jc w:val="left"/>
-        <w:rPr>
-          <w:rFonts w:asciiTheme="majorHAnsi" w:eastAsiaTheme="minorEastAsia" w:hAnsiTheme="majorHAnsi" w:cstheme="majorHAnsi"/>
+        <w:rPr>
+          <w:rFonts w:asciiTheme="minorHAnsi" w:eastAsiaTheme="minorEastAsia" w:hAnsiTheme="minorHAnsi" w:cstheme="minorBidi"/>
           <w:smallCaps w:val="0"/>
           <w:sz w:val="22"/>
           <w:szCs w:val="22"/>
@@ -1218,14 +1150,11 @@
         </w:rPr>
       </w:pPr>
       <w:r>
-        <w:rPr>
-          <w:rFonts w:asciiTheme="majorHAnsi" w:hAnsiTheme="majorHAnsi" w:cstheme="majorHAnsi"/>
-        </w:rPr>
         <w:t>1.3</w:t>
       </w:r>
       <w:r>
         <w:rPr>
-          <w:rFonts w:asciiTheme="majorHAnsi" w:eastAsiaTheme="minorEastAsia" w:hAnsiTheme="majorHAnsi" w:cstheme="majorHAnsi"/>
+          <w:rFonts w:asciiTheme="minorHAnsi" w:eastAsiaTheme="minorEastAsia" w:hAnsiTheme="minorHAnsi" w:cstheme="minorBidi"/>
           <w:smallCaps w:val="0"/>
           <w:sz w:val="22"/>
           <w:szCs w:val="22"/>
@@ -1234,50 +1163,24 @@
         <w:tab/>
       </w:r>
       <w:r>
-        <w:rPr>
-          <w:rFonts w:asciiTheme="majorHAnsi" w:hAnsiTheme="majorHAnsi" w:cstheme="majorHAnsi"/>
-        </w:rPr>
         <w:t>References</w:t>
       </w:r>
       <w:r>
-        <w:rPr>
-          <w:rFonts w:asciiTheme="majorHAnsi" w:hAnsiTheme="majorHAnsi" w:cstheme="majorHAnsi"/>
-        </w:rPr>
         <w:tab/>
       </w:r>
       <w:r>
-        <w:rPr>
-          <w:rFonts w:asciiTheme="majorHAnsi" w:hAnsiTheme="majorHAnsi" w:cstheme="majorHAnsi"/>
-        </w:rPr>
         <w:fldChar w:fldCharType="begin"/>
       </w:r>
       <w:r>
-        <w:rPr>
-          <w:rFonts w:asciiTheme="majorHAnsi" w:hAnsiTheme="majorHAnsi" w:cstheme="majorHAnsi"/>
-        </w:rPr>
-        <w:instrText xml:space="preserve"> PAGEREF _Toc494286162 \h </w:instrText>
-      </w:r>
-      <w:r>
-        <w:rPr>
-          <w:rFonts w:asciiTheme="majorHAnsi" w:hAnsiTheme="majorHAnsi" w:cstheme="majorHAnsi"/>
-        </w:rPr>
-      </w:r>
-      <w:r>
-        <w:rPr>
-          <w:rFonts w:asciiTheme="majorHAnsi" w:hAnsiTheme="majorHAnsi" w:cstheme="majorHAnsi"/>
-        </w:rPr>
+        <w:instrText xml:space="preserve"> PAGEREF _Toc494460549 \h </w:instrText>
+      </w:r>
+      <w:r>
         <w:fldChar w:fldCharType="separate"/>
       </w:r>
       <w:r>
-        <w:rPr>
-          <w:rFonts w:asciiTheme="majorHAnsi" w:hAnsiTheme="majorHAnsi" w:cstheme="majorHAnsi"/>
-        </w:rPr>
         <w:t>1</w:t>
       </w:r>
       <w:r>
-        <w:rPr>
-          <w:rFonts w:asciiTheme="majorHAnsi" w:hAnsiTheme="majorHAnsi" w:cstheme="majorHAnsi"/>
-        </w:rPr>
         <w:fldChar w:fldCharType="end"/>
       </w:r>
     </w:p>
@@ -1285,8 +1188,9 @@
       <w:pPr>
         <w:pStyle w:val="TOC1"/>
         <w:rPr>
-          <w:rFonts w:eastAsiaTheme="minorEastAsia"/>
+          <w:rFonts w:asciiTheme="minorHAnsi" w:eastAsiaTheme="minorEastAsia" w:hAnsiTheme="minorHAnsi" w:cstheme="minorBidi"/>
           <w:b w:val="0"/>
+          <w:caps w:val="0"/>
           <w:noProof/>
           <w:sz w:val="22"/>
           <w:szCs w:val="22"/>
@@ -1295,15 +1199,15 @@
       </w:pPr>
       <w:r>
         <w:rPr>
+          <w:noProof/>
+        </w:rPr>
+        <w:t>2</w:t>
+      </w:r>
+      <w:r>
+        <w:rPr>
+          <w:rFonts w:asciiTheme="minorHAnsi" w:eastAsiaTheme="minorEastAsia" w:hAnsiTheme="minorHAnsi" w:cstheme="minorBidi"/>
           <w:b w:val="0"/>
-          <w:noProof/>
-        </w:rPr>
-        <w:t>2</w:t>
-      </w:r>
-      <w:r>
-        <w:rPr>
-          <w:rFonts w:eastAsiaTheme="minorEastAsia"/>
-          <w:b w:val="0"/>
+          <w:caps w:val="0"/>
           <w:noProof/>
           <w:sz w:val="22"/>
           <w:szCs w:val="22"/>
@@ -1313,55 +1217,47 @@
       </w:r>
       <w:r>
         <w:rPr>
-          <w:b w:val="0"/>
           <w:noProof/>
         </w:rPr>
         <w:t>Detailed Database Design</w:t>
       </w:r>
       <w:r>
         <w:rPr>
-          <w:b w:val="0"/>
           <w:noProof/>
         </w:rPr>
         <w:tab/>
       </w:r>
       <w:r>
         <w:rPr>
-          <w:b w:val="0"/>
           <w:noProof/>
         </w:rPr>
         <w:fldChar w:fldCharType="begin"/>
       </w:r>
       <w:r>
         <w:rPr>
-          <w:b w:val="0"/>
-          <w:noProof/>
-        </w:rPr>
-        <w:instrText xml:space="preserve"> PAGEREF _Toc494286163 \h </w:instrText>
-      </w:r>
-      <w:r>
-        <w:rPr>
-          <w:b w:val="0"/>
-          <w:noProof/>
-        </w:rPr>
-      </w:r>
-      <w:r>
-        <w:rPr>
-          <w:b w:val="0"/>
+          <w:noProof/>
+        </w:rPr>
+        <w:instrText xml:space="preserve"> PAGEREF _Toc494460550 \h </w:instrText>
+      </w:r>
+      <w:r>
+        <w:rPr>
+          <w:noProof/>
+        </w:rPr>
+      </w:r>
+      <w:r>
+        <w:rPr>
           <w:noProof/>
         </w:rPr>
         <w:fldChar w:fldCharType="separate"/>
       </w:r>
       <w:r>
         <w:rPr>
-          <w:b w:val="0"/>
           <w:noProof/>
         </w:rPr>
         <w:t>2</w:t>
       </w:r>
       <w:r>
         <w:rPr>
-          <w:b w:val="0"/>
           <w:noProof/>
         </w:rPr>
         <w:fldChar w:fldCharType="end"/>
@@ -1370,9 +1266,8 @@
     <w:p>
       <w:pPr>
         <w:pStyle w:val="TOC2"/>
-        <w:jc w:val="left"/>
-        <w:rPr>
-          <w:rFonts w:asciiTheme="majorHAnsi" w:eastAsiaTheme="minorEastAsia" w:hAnsiTheme="majorHAnsi" w:cstheme="majorHAnsi"/>
+        <w:rPr>
+          <w:rFonts w:asciiTheme="minorHAnsi" w:eastAsiaTheme="minorEastAsia" w:hAnsiTheme="minorHAnsi" w:cstheme="minorBidi"/>
           <w:smallCaps w:val="0"/>
           <w:sz w:val="22"/>
           <w:szCs w:val="22"/>
@@ -1380,14 +1275,11 @@
         </w:rPr>
       </w:pPr>
       <w:r>
-        <w:rPr>
-          <w:rFonts w:asciiTheme="majorHAnsi" w:hAnsiTheme="majorHAnsi" w:cstheme="majorHAnsi"/>
-        </w:rPr>
         <w:t>2.1</w:t>
       </w:r>
       <w:r>
         <w:rPr>
-          <w:rFonts w:asciiTheme="majorHAnsi" w:eastAsiaTheme="minorEastAsia" w:hAnsiTheme="majorHAnsi" w:cstheme="majorHAnsi"/>
+          <w:rFonts w:asciiTheme="minorHAnsi" w:eastAsiaTheme="minorEastAsia" w:hAnsiTheme="minorHAnsi" w:cstheme="minorBidi"/>
           <w:smallCaps w:val="0"/>
           <w:sz w:val="22"/>
           <w:szCs w:val="22"/>
@@ -1396,59 +1288,32 @@
         <w:tab/>
       </w:r>
       <w:r>
-        <w:rPr>
-          <w:rFonts w:asciiTheme="majorHAnsi" w:hAnsiTheme="majorHAnsi" w:cstheme="majorHAnsi"/>
-        </w:rPr>
         <w:t>DynamoDB design (NoSQL database)</w:t>
       </w:r>
       <w:r>
-        <w:rPr>
-          <w:rFonts w:asciiTheme="majorHAnsi" w:hAnsiTheme="majorHAnsi" w:cstheme="majorHAnsi"/>
-        </w:rPr>
         <w:tab/>
       </w:r>
       <w:r>
-        <w:rPr>
-          <w:rFonts w:asciiTheme="majorHAnsi" w:hAnsiTheme="majorHAnsi" w:cstheme="majorHAnsi"/>
-        </w:rPr>
         <w:fldChar w:fldCharType="begin"/>
       </w:r>
       <w:r>
-        <w:rPr>
-          <w:rFonts w:asciiTheme="majorHAnsi" w:hAnsiTheme="majorHAnsi" w:cstheme="majorHAnsi"/>
-        </w:rPr>
-        <w:instrText xml:space="preserve"> PAGEREF _Toc494286164 \h </w:instrText>
-      </w:r>
-      <w:r>
-        <w:rPr>
-          <w:rFonts w:asciiTheme="majorHAnsi" w:hAnsiTheme="majorHAnsi" w:cstheme="majorHAnsi"/>
-        </w:rPr>
-      </w:r>
-      <w:r>
-        <w:rPr>
-          <w:rFonts w:asciiTheme="majorHAnsi" w:hAnsiTheme="majorHAnsi" w:cstheme="majorHAnsi"/>
-        </w:rPr>
+        <w:instrText xml:space="preserve"> PAGEREF _Toc494460551 \h </w:instrText>
+      </w:r>
+      <w:r>
         <w:fldChar w:fldCharType="separate"/>
       </w:r>
       <w:r>
-        <w:rPr>
-          <w:rFonts w:asciiTheme="majorHAnsi" w:hAnsiTheme="majorHAnsi" w:cstheme="majorHAnsi"/>
-        </w:rPr>
         <w:t>2</w:t>
       </w:r>
       <w:r>
-        <w:rPr>
-          <w:rFonts w:asciiTheme="majorHAnsi" w:hAnsiTheme="majorHAnsi" w:cstheme="majorHAnsi"/>
-        </w:rPr>
         <w:fldChar w:fldCharType="end"/>
       </w:r>
     </w:p>
     <w:p>
       <w:pPr>
         <w:pStyle w:val="TOC3"/>
-        <w:jc w:val="left"/>
-        <w:rPr>
-          <w:rFonts w:asciiTheme="majorHAnsi" w:eastAsiaTheme="minorEastAsia" w:hAnsiTheme="majorHAnsi" w:cstheme="majorHAnsi"/>
+        <w:rPr>
+          <w:rFonts w:asciiTheme="minorHAnsi" w:eastAsiaTheme="minorEastAsia" w:hAnsiTheme="minorHAnsi" w:cstheme="minorBidi"/>
           <w:i w:val="0"/>
           <w:sz w:val="22"/>
           <w:szCs w:val="22"/>
@@ -1456,14 +1321,11 @@
         </w:rPr>
       </w:pPr>
       <w:r>
-        <w:rPr>
-          <w:rFonts w:asciiTheme="majorHAnsi" w:hAnsiTheme="majorHAnsi" w:cstheme="majorHAnsi"/>
-        </w:rPr>
         <w:t>2.1.1</w:t>
       </w:r>
       <w:r>
         <w:rPr>
-          <w:rFonts w:asciiTheme="majorHAnsi" w:eastAsiaTheme="minorEastAsia" w:hAnsiTheme="majorHAnsi" w:cstheme="majorHAnsi"/>
+          <w:rFonts w:asciiTheme="minorHAnsi" w:eastAsiaTheme="minorEastAsia" w:hAnsiTheme="minorHAnsi" w:cstheme="minorBidi"/>
           <w:i w:val="0"/>
           <w:sz w:val="22"/>
           <w:szCs w:val="22"/>
@@ -1472,59 +1334,32 @@
         <w:tab/>
       </w:r>
       <w:r>
-        <w:rPr>
-          <w:rFonts w:asciiTheme="majorHAnsi" w:hAnsiTheme="majorHAnsi" w:cstheme="majorHAnsi"/>
-        </w:rPr>
         <w:t>Object Diagram</w:t>
       </w:r>
       <w:r>
-        <w:rPr>
-          <w:rFonts w:asciiTheme="majorHAnsi" w:hAnsiTheme="majorHAnsi" w:cstheme="majorHAnsi"/>
-        </w:rPr>
         <w:tab/>
       </w:r>
       <w:r>
-        <w:rPr>
-          <w:rFonts w:asciiTheme="majorHAnsi" w:hAnsiTheme="majorHAnsi" w:cstheme="majorHAnsi"/>
-        </w:rPr>
         <w:fldChar w:fldCharType="begin"/>
       </w:r>
       <w:r>
-        <w:rPr>
-          <w:rFonts w:asciiTheme="majorHAnsi" w:hAnsiTheme="majorHAnsi" w:cstheme="majorHAnsi"/>
-        </w:rPr>
-        <w:instrText xml:space="preserve"> PAGEREF _Toc494286165 \h </w:instrText>
-      </w:r>
-      <w:r>
-        <w:rPr>
-          <w:rFonts w:asciiTheme="majorHAnsi" w:hAnsiTheme="majorHAnsi" w:cstheme="majorHAnsi"/>
-        </w:rPr>
-      </w:r>
-      <w:r>
-        <w:rPr>
-          <w:rFonts w:asciiTheme="majorHAnsi" w:hAnsiTheme="majorHAnsi" w:cstheme="majorHAnsi"/>
-        </w:rPr>
+        <w:instrText xml:space="preserve"> PAGEREF _Toc494460552 \h </w:instrText>
+      </w:r>
+      <w:r>
         <w:fldChar w:fldCharType="separate"/>
       </w:r>
       <w:r>
-        <w:rPr>
-          <w:rFonts w:asciiTheme="majorHAnsi" w:hAnsiTheme="majorHAnsi" w:cstheme="majorHAnsi"/>
-        </w:rPr>
         <w:t>3</w:t>
       </w:r>
       <w:r>
-        <w:rPr>
-          <w:rFonts w:asciiTheme="majorHAnsi" w:hAnsiTheme="majorHAnsi" w:cstheme="majorHAnsi"/>
-        </w:rPr>
         <w:fldChar w:fldCharType="end"/>
       </w:r>
     </w:p>
     <w:p>
       <w:pPr>
         <w:pStyle w:val="TOC3"/>
-        <w:jc w:val="left"/>
-        <w:rPr>
-          <w:rFonts w:asciiTheme="majorHAnsi" w:eastAsiaTheme="minorEastAsia" w:hAnsiTheme="majorHAnsi" w:cstheme="majorHAnsi"/>
+        <w:rPr>
+          <w:rFonts w:asciiTheme="minorHAnsi" w:eastAsiaTheme="minorEastAsia" w:hAnsiTheme="minorHAnsi" w:cstheme="minorBidi"/>
           <w:i w:val="0"/>
           <w:sz w:val="22"/>
           <w:szCs w:val="22"/>
@@ -1532,14 +1367,11 @@
         </w:rPr>
       </w:pPr>
       <w:r>
-        <w:rPr>
-          <w:rFonts w:asciiTheme="majorHAnsi" w:hAnsiTheme="majorHAnsi" w:cstheme="majorHAnsi"/>
-        </w:rPr>
         <w:t>2.1.2</w:t>
       </w:r>
       <w:r>
         <w:rPr>
-          <w:rFonts w:asciiTheme="majorHAnsi" w:eastAsiaTheme="minorEastAsia" w:hAnsiTheme="majorHAnsi" w:cstheme="majorHAnsi"/>
+          <w:rFonts w:asciiTheme="minorHAnsi" w:eastAsiaTheme="minorEastAsia" w:hAnsiTheme="minorHAnsi" w:cstheme="minorBidi"/>
           <w:i w:val="0"/>
           <w:sz w:val="22"/>
           <w:szCs w:val="22"/>
@@ -1548,50 +1380,24 @@
         <w:tab/>
       </w:r>
       <w:r>
-        <w:rPr>
-          <w:rFonts w:asciiTheme="majorHAnsi" w:hAnsiTheme="majorHAnsi" w:cstheme="majorHAnsi"/>
-        </w:rPr>
         <w:t>Data dictionary</w:t>
       </w:r>
       <w:r>
-        <w:rPr>
-          <w:rFonts w:asciiTheme="majorHAnsi" w:hAnsiTheme="majorHAnsi" w:cstheme="majorHAnsi"/>
-        </w:rPr>
         <w:tab/>
       </w:r>
       <w:r>
-        <w:rPr>
-          <w:rFonts w:asciiTheme="majorHAnsi" w:hAnsiTheme="majorHAnsi" w:cstheme="majorHAnsi"/>
-        </w:rPr>
         <w:fldChar w:fldCharType="begin"/>
       </w:r>
       <w:r>
-        <w:rPr>
-          <w:rFonts w:asciiTheme="majorHAnsi" w:hAnsiTheme="majorHAnsi" w:cstheme="majorHAnsi"/>
-        </w:rPr>
-        <w:instrText xml:space="preserve"> PAGEREF _Toc494286166 \h </w:instrText>
-      </w:r>
-      <w:r>
-        <w:rPr>
-          <w:rFonts w:asciiTheme="majorHAnsi" w:hAnsiTheme="majorHAnsi" w:cstheme="majorHAnsi"/>
-        </w:rPr>
-      </w:r>
-      <w:r>
-        <w:rPr>
-          <w:rFonts w:asciiTheme="majorHAnsi" w:hAnsiTheme="majorHAnsi" w:cstheme="majorHAnsi"/>
-        </w:rPr>
+        <w:instrText xml:space="preserve"> PAGEREF _Toc494460553 \h </w:instrText>
+      </w:r>
+      <w:r>
         <w:fldChar w:fldCharType="separate"/>
       </w:r>
       <w:r>
-        <w:rPr>
-          <w:rFonts w:asciiTheme="majorHAnsi" w:hAnsiTheme="majorHAnsi" w:cstheme="majorHAnsi"/>
-        </w:rPr>
         <w:t>4</w:t>
       </w:r>
       <w:r>
-        <w:rPr>
-          <w:rFonts w:asciiTheme="majorHAnsi" w:hAnsiTheme="majorHAnsi" w:cstheme="majorHAnsi"/>
-        </w:rPr>
         <w:fldChar w:fldCharType="end"/>
       </w:r>
     </w:p>
@@ -1602,9 +1408,8 @@
           <w:tab w:val="left" w:pos="1540"/>
           <w:tab w:val="right" w:leader="dot" w:pos="9389"/>
         </w:tabs>
-        <w:jc w:val="left"/>
-        <w:rPr>
-          <w:rFonts w:asciiTheme="majorHAnsi" w:eastAsiaTheme="minorEastAsia" w:hAnsiTheme="majorHAnsi" w:cstheme="majorHAnsi"/>
+        <w:rPr>
+          <w:rFonts w:asciiTheme="minorHAnsi" w:eastAsiaTheme="minorEastAsia" w:hAnsiTheme="minorHAnsi" w:cstheme="minorBidi"/>
           <w:noProof/>
           <w:sz w:val="22"/>
           <w:szCs w:val="22"/>
@@ -1613,14 +1418,13 @@
       </w:pPr>
       <w:r>
         <w:rPr>
-          <w:rFonts w:asciiTheme="majorHAnsi" w:hAnsiTheme="majorHAnsi" w:cstheme="majorHAnsi"/>
           <w:noProof/>
         </w:rPr>
         <w:t>2.1.2.1</w:t>
       </w:r>
       <w:r>
         <w:rPr>
-          <w:rFonts w:asciiTheme="majorHAnsi" w:eastAsiaTheme="minorEastAsia" w:hAnsiTheme="majorHAnsi" w:cstheme="majorHAnsi"/>
+          <w:rFonts w:asciiTheme="minorHAnsi" w:eastAsiaTheme="minorEastAsia" w:hAnsiTheme="minorHAnsi" w:cstheme="minorBidi"/>
           <w:noProof/>
           <w:sz w:val="22"/>
           <w:szCs w:val="22"/>
@@ -1630,55 +1434,47 @@
       </w:r>
       <w:r>
         <w:rPr>
-          <w:rFonts w:asciiTheme="majorHAnsi" w:hAnsiTheme="majorHAnsi" w:cstheme="majorHAnsi"/>
           <w:noProof/>
         </w:rPr>
         <w:t>Data dictionary for Element: User</w:t>
       </w:r>
       <w:r>
         <w:rPr>
-          <w:rFonts w:asciiTheme="majorHAnsi" w:hAnsiTheme="majorHAnsi" w:cstheme="majorHAnsi"/>
           <w:noProof/>
         </w:rPr>
         <w:tab/>
       </w:r>
       <w:r>
         <w:rPr>
-          <w:rFonts w:asciiTheme="majorHAnsi" w:hAnsiTheme="majorHAnsi" w:cstheme="majorHAnsi"/>
           <w:noProof/>
         </w:rPr>
         <w:fldChar w:fldCharType="begin"/>
       </w:r>
       <w:r>
         <w:rPr>
-          <w:rFonts w:asciiTheme="majorHAnsi" w:hAnsiTheme="majorHAnsi" w:cstheme="majorHAnsi"/>
-          <w:noProof/>
-        </w:rPr>
-        <w:instrText xml:space="preserve"> PAGEREF _Toc494286167 \h </w:instrText>
-      </w:r>
-      <w:r>
-        <w:rPr>
-          <w:rFonts w:asciiTheme="majorHAnsi" w:hAnsiTheme="majorHAnsi" w:cstheme="majorHAnsi"/>
-          <w:noProof/>
-        </w:rPr>
-      </w:r>
-      <w:r>
-        <w:rPr>
-          <w:rFonts w:asciiTheme="majorHAnsi" w:hAnsiTheme="majorHAnsi" w:cstheme="majorHAnsi"/>
+          <w:noProof/>
+        </w:rPr>
+        <w:instrText xml:space="preserve"> PAGEREF _Toc494460554 \h </w:instrText>
+      </w:r>
+      <w:r>
+        <w:rPr>
+          <w:noProof/>
+        </w:rPr>
+      </w:r>
+      <w:r>
+        <w:rPr>
           <w:noProof/>
         </w:rPr>
         <w:fldChar w:fldCharType="separate"/>
       </w:r>
       <w:r>
         <w:rPr>
-          <w:rFonts w:asciiTheme="majorHAnsi" w:hAnsiTheme="majorHAnsi" w:cstheme="majorHAnsi"/>
           <w:noProof/>
         </w:rPr>
         <w:t>4</w:t>
       </w:r>
       <w:r>
         <w:rPr>
-          <w:rFonts w:asciiTheme="majorHAnsi" w:hAnsiTheme="majorHAnsi" w:cstheme="majorHAnsi"/>
           <w:noProof/>
         </w:rPr>
         <w:fldChar w:fldCharType="end"/>
@@ -1691,9 +1487,8 @@
           <w:tab w:val="left" w:pos="1540"/>
           <w:tab w:val="right" w:leader="dot" w:pos="9389"/>
         </w:tabs>
-        <w:jc w:val="left"/>
-        <w:rPr>
-          <w:rFonts w:asciiTheme="majorHAnsi" w:eastAsiaTheme="minorEastAsia" w:hAnsiTheme="majorHAnsi" w:cstheme="majorHAnsi"/>
+        <w:rPr>
+          <w:rFonts w:asciiTheme="minorHAnsi" w:eastAsiaTheme="minorEastAsia" w:hAnsiTheme="minorHAnsi" w:cstheme="minorBidi"/>
           <w:noProof/>
           <w:sz w:val="22"/>
           <w:szCs w:val="22"/>
@@ -1702,14 +1497,13 @@
       </w:pPr>
       <w:r>
         <w:rPr>
-          <w:rFonts w:asciiTheme="majorHAnsi" w:hAnsiTheme="majorHAnsi" w:cstheme="majorHAnsi"/>
           <w:noProof/>
         </w:rPr>
         <w:t>2.1.2.2</w:t>
       </w:r>
       <w:r>
         <w:rPr>
-          <w:rFonts w:asciiTheme="majorHAnsi" w:eastAsiaTheme="minorEastAsia" w:hAnsiTheme="majorHAnsi" w:cstheme="majorHAnsi"/>
+          <w:rFonts w:asciiTheme="minorHAnsi" w:eastAsiaTheme="minorEastAsia" w:hAnsiTheme="minorHAnsi" w:cstheme="minorBidi"/>
           <w:noProof/>
           <w:sz w:val="22"/>
           <w:szCs w:val="22"/>
@@ -1719,55 +1513,47 @@
       </w:r>
       <w:r>
         <w:rPr>
-          <w:rFonts w:asciiTheme="majorHAnsi" w:hAnsiTheme="majorHAnsi" w:cstheme="majorHAnsi"/>
           <w:noProof/>
         </w:rPr>
         <w:t>Data dictionary for Element: Password</w:t>
       </w:r>
       <w:r>
         <w:rPr>
-          <w:rFonts w:asciiTheme="majorHAnsi" w:hAnsiTheme="majorHAnsi" w:cstheme="majorHAnsi"/>
           <w:noProof/>
         </w:rPr>
         <w:tab/>
       </w:r>
       <w:r>
         <w:rPr>
-          <w:rFonts w:asciiTheme="majorHAnsi" w:hAnsiTheme="majorHAnsi" w:cstheme="majorHAnsi"/>
           <w:noProof/>
         </w:rPr>
         <w:fldChar w:fldCharType="begin"/>
       </w:r>
       <w:r>
         <w:rPr>
-          <w:rFonts w:asciiTheme="majorHAnsi" w:hAnsiTheme="majorHAnsi" w:cstheme="majorHAnsi"/>
-          <w:noProof/>
-        </w:rPr>
-        <w:instrText xml:space="preserve"> PAGEREF _Toc494286168 \h </w:instrText>
-      </w:r>
-      <w:r>
-        <w:rPr>
-          <w:rFonts w:asciiTheme="majorHAnsi" w:hAnsiTheme="majorHAnsi" w:cstheme="majorHAnsi"/>
-          <w:noProof/>
-        </w:rPr>
-      </w:r>
-      <w:r>
-        <w:rPr>
-          <w:rFonts w:asciiTheme="majorHAnsi" w:hAnsiTheme="majorHAnsi" w:cstheme="majorHAnsi"/>
+          <w:noProof/>
+        </w:rPr>
+        <w:instrText xml:space="preserve"> PAGEREF _Toc494460555 \h </w:instrText>
+      </w:r>
+      <w:r>
+        <w:rPr>
+          <w:noProof/>
+        </w:rPr>
+      </w:r>
+      <w:r>
+        <w:rPr>
           <w:noProof/>
         </w:rPr>
         <w:fldChar w:fldCharType="separate"/>
       </w:r>
       <w:r>
         <w:rPr>
-          <w:rFonts w:asciiTheme="majorHAnsi" w:hAnsiTheme="majorHAnsi" w:cstheme="majorHAnsi"/>
           <w:noProof/>
         </w:rPr>
         <w:t>4</w:t>
       </w:r>
       <w:r>
         <w:rPr>
-          <w:rFonts w:asciiTheme="majorHAnsi" w:hAnsiTheme="majorHAnsi" w:cstheme="majorHAnsi"/>
           <w:noProof/>
         </w:rPr>
         <w:fldChar w:fldCharType="end"/>
@@ -1780,9 +1566,8 @@
           <w:tab w:val="left" w:pos="1540"/>
           <w:tab w:val="right" w:leader="dot" w:pos="9389"/>
         </w:tabs>
-        <w:jc w:val="left"/>
-        <w:rPr>
-          <w:rFonts w:asciiTheme="majorHAnsi" w:eastAsiaTheme="minorEastAsia" w:hAnsiTheme="majorHAnsi" w:cstheme="majorHAnsi"/>
+        <w:rPr>
+          <w:rFonts w:asciiTheme="minorHAnsi" w:eastAsiaTheme="minorEastAsia" w:hAnsiTheme="minorHAnsi" w:cstheme="minorBidi"/>
           <w:noProof/>
           <w:sz w:val="22"/>
           <w:szCs w:val="22"/>
@@ -1791,14 +1576,13 @@
       </w:pPr>
       <w:r>
         <w:rPr>
-          <w:rFonts w:asciiTheme="majorHAnsi" w:hAnsiTheme="majorHAnsi" w:cstheme="majorHAnsi"/>
           <w:noProof/>
         </w:rPr>
         <w:t>2.1.2.3</w:t>
       </w:r>
       <w:r>
         <w:rPr>
-          <w:rFonts w:asciiTheme="majorHAnsi" w:eastAsiaTheme="minorEastAsia" w:hAnsiTheme="majorHAnsi" w:cstheme="majorHAnsi"/>
+          <w:rFonts w:asciiTheme="minorHAnsi" w:eastAsiaTheme="minorEastAsia" w:hAnsiTheme="minorHAnsi" w:cstheme="minorBidi"/>
           <w:noProof/>
           <w:sz w:val="22"/>
           <w:szCs w:val="22"/>
@@ -1808,55 +1592,47 @@
       </w:r>
       <w:r>
         <w:rPr>
-          <w:rFonts w:asciiTheme="majorHAnsi" w:hAnsiTheme="majorHAnsi" w:cstheme="majorHAnsi"/>
           <w:noProof/>
         </w:rPr>
         <w:t>Data dictionary for Element: File</w:t>
       </w:r>
       <w:r>
         <w:rPr>
-          <w:rFonts w:asciiTheme="majorHAnsi" w:hAnsiTheme="majorHAnsi" w:cstheme="majorHAnsi"/>
           <w:noProof/>
         </w:rPr>
         <w:tab/>
       </w:r>
       <w:r>
         <w:rPr>
-          <w:rFonts w:asciiTheme="majorHAnsi" w:hAnsiTheme="majorHAnsi" w:cstheme="majorHAnsi"/>
           <w:noProof/>
         </w:rPr>
         <w:fldChar w:fldCharType="begin"/>
       </w:r>
       <w:r>
         <w:rPr>
-          <w:rFonts w:asciiTheme="majorHAnsi" w:hAnsiTheme="majorHAnsi" w:cstheme="majorHAnsi"/>
-          <w:noProof/>
-        </w:rPr>
-        <w:instrText xml:space="preserve"> PAGEREF _Toc494286169 \h </w:instrText>
-      </w:r>
-      <w:r>
-        <w:rPr>
-          <w:rFonts w:asciiTheme="majorHAnsi" w:hAnsiTheme="majorHAnsi" w:cstheme="majorHAnsi"/>
-          <w:noProof/>
-        </w:rPr>
-      </w:r>
-      <w:r>
-        <w:rPr>
-          <w:rFonts w:asciiTheme="majorHAnsi" w:hAnsiTheme="majorHAnsi" w:cstheme="majorHAnsi"/>
+          <w:noProof/>
+        </w:rPr>
+        <w:instrText xml:space="preserve"> PAGEREF _Toc494460556 \h </w:instrText>
+      </w:r>
+      <w:r>
+        <w:rPr>
+          <w:noProof/>
+        </w:rPr>
+      </w:r>
+      <w:r>
+        <w:rPr>
           <w:noProof/>
         </w:rPr>
         <w:fldChar w:fldCharType="separate"/>
       </w:r>
       <w:r>
         <w:rPr>
-          <w:rFonts w:asciiTheme="majorHAnsi" w:hAnsiTheme="majorHAnsi" w:cstheme="majorHAnsi"/>
           <w:noProof/>
         </w:rPr>
         <w:t>4</w:t>
       </w:r>
       <w:r>
         <w:rPr>
-          <w:rFonts w:asciiTheme="majorHAnsi" w:hAnsiTheme="majorHAnsi" w:cstheme="majorHAnsi"/>
           <w:noProof/>
         </w:rPr>
         <w:fldChar w:fldCharType="end"/>
@@ -1869,9 +1645,8 @@
           <w:tab w:val="left" w:pos="1540"/>
           <w:tab w:val="right" w:leader="dot" w:pos="9389"/>
         </w:tabs>
-        <w:jc w:val="left"/>
-        <w:rPr>
-          <w:rFonts w:asciiTheme="majorHAnsi" w:eastAsiaTheme="minorEastAsia" w:hAnsiTheme="majorHAnsi" w:cstheme="majorHAnsi"/>
+        <w:rPr>
+          <w:rFonts w:asciiTheme="minorHAnsi" w:eastAsiaTheme="minorEastAsia" w:hAnsiTheme="minorHAnsi" w:cstheme="minorBidi"/>
           <w:noProof/>
           <w:sz w:val="22"/>
           <w:szCs w:val="22"/>
@@ -1880,14 +1655,13 @@
       </w:pPr>
       <w:r>
         <w:rPr>
-          <w:rFonts w:asciiTheme="majorHAnsi" w:hAnsiTheme="majorHAnsi" w:cstheme="majorHAnsi"/>
           <w:noProof/>
         </w:rPr>
         <w:t>2.1.2.4</w:t>
       </w:r>
       <w:r>
         <w:rPr>
-          <w:rFonts w:asciiTheme="majorHAnsi" w:eastAsiaTheme="minorEastAsia" w:hAnsiTheme="majorHAnsi" w:cstheme="majorHAnsi"/>
+          <w:rFonts w:asciiTheme="minorHAnsi" w:eastAsiaTheme="minorEastAsia" w:hAnsiTheme="minorHAnsi" w:cstheme="minorBidi"/>
           <w:noProof/>
           <w:sz w:val="22"/>
           <w:szCs w:val="22"/>
@@ -1897,55 +1671,47 @@
       </w:r>
       <w:r>
         <w:rPr>
-          <w:rFonts w:asciiTheme="majorHAnsi" w:hAnsiTheme="majorHAnsi" w:cstheme="majorHAnsi"/>
           <w:noProof/>
         </w:rPr>
         <w:t>Data dictionary for Element: Area</w:t>
       </w:r>
       <w:r>
         <w:rPr>
-          <w:rFonts w:asciiTheme="majorHAnsi" w:hAnsiTheme="majorHAnsi" w:cstheme="majorHAnsi"/>
           <w:noProof/>
         </w:rPr>
         <w:tab/>
       </w:r>
       <w:r>
         <w:rPr>
-          <w:rFonts w:asciiTheme="majorHAnsi" w:hAnsiTheme="majorHAnsi" w:cstheme="majorHAnsi"/>
           <w:noProof/>
         </w:rPr>
         <w:fldChar w:fldCharType="begin"/>
       </w:r>
       <w:r>
         <w:rPr>
-          <w:rFonts w:asciiTheme="majorHAnsi" w:hAnsiTheme="majorHAnsi" w:cstheme="majorHAnsi"/>
-          <w:noProof/>
-        </w:rPr>
-        <w:instrText xml:space="preserve"> PAGEREF _Toc494286170 \h </w:instrText>
-      </w:r>
-      <w:r>
-        <w:rPr>
-          <w:rFonts w:asciiTheme="majorHAnsi" w:hAnsiTheme="majorHAnsi" w:cstheme="majorHAnsi"/>
-          <w:noProof/>
-        </w:rPr>
-      </w:r>
-      <w:r>
-        <w:rPr>
-          <w:rFonts w:asciiTheme="majorHAnsi" w:hAnsiTheme="majorHAnsi" w:cstheme="majorHAnsi"/>
+          <w:noProof/>
+        </w:rPr>
+        <w:instrText xml:space="preserve"> PAGEREF _Toc494460557 \h </w:instrText>
+      </w:r>
+      <w:r>
+        <w:rPr>
+          <w:noProof/>
+        </w:rPr>
+      </w:r>
+      <w:r>
+        <w:rPr>
           <w:noProof/>
         </w:rPr>
         <w:fldChar w:fldCharType="separate"/>
       </w:r>
       <w:r>
         <w:rPr>
-          <w:rFonts w:asciiTheme="majorHAnsi" w:hAnsiTheme="majorHAnsi" w:cstheme="majorHAnsi"/>
           <w:noProof/>
         </w:rPr>
         <w:t>5</w:t>
       </w:r>
       <w:r>
         <w:rPr>
-          <w:rFonts w:asciiTheme="majorHAnsi" w:hAnsiTheme="majorHAnsi" w:cstheme="majorHAnsi"/>
           <w:noProof/>
         </w:rPr>
         <w:fldChar w:fldCharType="end"/>
@@ -1954,9 +1720,8 @@
     <w:p>
       <w:pPr>
         <w:pStyle w:val="TOC2"/>
-        <w:jc w:val="left"/>
-        <w:rPr>
-          <w:rFonts w:asciiTheme="majorHAnsi" w:eastAsiaTheme="minorEastAsia" w:hAnsiTheme="majorHAnsi" w:cstheme="majorHAnsi"/>
+        <w:rPr>
+          <w:rFonts w:asciiTheme="minorHAnsi" w:eastAsiaTheme="minorEastAsia" w:hAnsiTheme="minorHAnsi" w:cstheme="minorBidi"/>
           <w:smallCaps w:val="0"/>
           <w:sz w:val="22"/>
           <w:szCs w:val="22"/>
@@ -1964,14 +1729,11 @@
         </w:rPr>
       </w:pPr>
       <w:r>
-        <w:rPr>
-          <w:rFonts w:asciiTheme="majorHAnsi" w:hAnsiTheme="majorHAnsi" w:cstheme="majorHAnsi"/>
-        </w:rPr>
         <w:t>2.2</w:t>
       </w:r>
       <w:r>
         <w:rPr>
-          <w:rFonts w:asciiTheme="majorHAnsi" w:eastAsiaTheme="minorEastAsia" w:hAnsiTheme="majorHAnsi" w:cstheme="majorHAnsi"/>
+          <w:rFonts w:asciiTheme="minorHAnsi" w:eastAsiaTheme="minorEastAsia" w:hAnsiTheme="minorHAnsi" w:cstheme="minorBidi"/>
           <w:smallCaps w:val="0"/>
           <w:sz w:val="22"/>
           <w:szCs w:val="22"/>
@@ -1980,59 +1742,32 @@
         <w:tab/>
       </w:r>
       <w:r>
-        <w:rPr>
-          <w:rFonts w:asciiTheme="majorHAnsi" w:hAnsiTheme="majorHAnsi" w:cstheme="majorHAnsi"/>
-        </w:rPr>
         <w:t>SQLite database design (Relational database)</w:t>
       </w:r>
       <w:r>
-        <w:rPr>
-          <w:rFonts w:asciiTheme="majorHAnsi" w:hAnsiTheme="majorHAnsi" w:cstheme="majorHAnsi"/>
-        </w:rPr>
         <w:tab/>
       </w:r>
       <w:r>
-        <w:rPr>
-          <w:rFonts w:asciiTheme="majorHAnsi" w:hAnsiTheme="majorHAnsi" w:cstheme="majorHAnsi"/>
-        </w:rPr>
         <w:fldChar w:fldCharType="begin"/>
       </w:r>
       <w:r>
-        <w:rPr>
-          <w:rFonts w:asciiTheme="majorHAnsi" w:hAnsiTheme="majorHAnsi" w:cstheme="majorHAnsi"/>
-        </w:rPr>
-        <w:instrText xml:space="preserve"> PAGEREF _Toc494286171 \h </w:instrText>
-      </w:r>
-      <w:r>
-        <w:rPr>
-          <w:rFonts w:asciiTheme="majorHAnsi" w:hAnsiTheme="majorHAnsi" w:cstheme="majorHAnsi"/>
-        </w:rPr>
-      </w:r>
-      <w:r>
-        <w:rPr>
-          <w:rFonts w:asciiTheme="majorHAnsi" w:hAnsiTheme="majorHAnsi" w:cstheme="majorHAnsi"/>
-        </w:rPr>
+        <w:instrText xml:space="preserve"> PAGEREF _Toc494460558 \h </w:instrText>
+      </w:r>
+      <w:r>
         <w:fldChar w:fldCharType="separate"/>
       </w:r>
       <w:r>
-        <w:rPr>
-          <w:rFonts w:asciiTheme="majorHAnsi" w:hAnsiTheme="majorHAnsi" w:cstheme="majorHAnsi"/>
-        </w:rPr>
         <w:t>6</w:t>
       </w:r>
       <w:r>
-        <w:rPr>
-          <w:rFonts w:asciiTheme="majorHAnsi" w:hAnsiTheme="majorHAnsi" w:cstheme="majorHAnsi"/>
-        </w:rPr>
         <w:fldChar w:fldCharType="end"/>
       </w:r>
     </w:p>
     <w:p>
       <w:pPr>
         <w:pStyle w:val="TOC3"/>
-        <w:jc w:val="left"/>
-        <w:rPr>
-          <w:rFonts w:asciiTheme="majorHAnsi" w:eastAsiaTheme="minorEastAsia" w:hAnsiTheme="majorHAnsi" w:cstheme="majorHAnsi"/>
+        <w:rPr>
+          <w:rFonts w:asciiTheme="minorHAnsi" w:eastAsiaTheme="minorEastAsia" w:hAnsiTheme="minorHAnsi" w:cstheme="minorBidi"/>
           <w:i w:val="0"/>
           <w:sz w:val="22"/>
           <w:szCs w:val="22"/>
@@ -2040,14 +1775,11 @@
         </w:rPr>
       </w:pPr>
       <w:r>
-        <w:rPr>
-          <w:rFonts w:asciiTheme="majorHAnsi" w:hAnsiTheme="majorHAnsi" w:cstheme="majorHAnsi"/>
-        </w:rPr>
         <w:t>2.2.1</w:t>
       </w:r>
       <w:r>
         <w:rPr>
-          <w:rFonts w:asciiTheme="majorHAnsi" w:eastAsiaTheme="minorEastAsia" w:hAnsiTheme="majorHAnsi" w:cstheme="majorHAnsi"/>
+          <w:rFonts w:asciiTheme="minorHAnsi" w:eastAsiaTheme="minorEastAsia" w:hAnsiTheme="minorHAnsi" w:cstheme="minorBidi"/>
           <w:i w:val="0"/>
           <w:sz w:val="22"/>
           <w:szCs w:val="22"/>
@@ -2056,59 +1788,32 @@
         <w:tab/>
       </w:r>
       <w:r>
-        <w:rPr>
-          <w:rFonts w:asciiTheme="majorHAnsi" w:hAnsiTheme="majorHAnsi" w:cstheme="majorHAnsi"/>
-        </w:rPr>
         <w:t>Conceptual diagram</w:t>
       </w:r>
       <w:r>
-        <w:rPr>
-          <w:rFonts w:asciiTheme="majorHAnsi" w:hAnsiTheme="majorHAnsi" w:cstheme="majorHAnsi"/>
-        </w:rPr>
         <w:tab/>
       </w:r>
       <w:r>
-        <w:rPr>
-          <w:rFonts w:asciiTheme="majorHAnsi" w:hAnsiTheme="majorHAnsi" w:cstheme="majorHAnsi"/>
-        </w:rPr>
         <w:fldChar w:fldCharType="begin"/>
       </w:r>
       <w:r>
-        <w:rPr>
-          <w:rFonts w:asciiTheme="majorHAnsi" w:hAnsiTheme="majorHAnsi" w:cstheme="majorHAnsi"/>
-        </w:rPr>
-        <w:instrText xml:space="preserve"> PAGEREF _Toc494286172 \h </w:instrText>
-      </w:r>
-      <w:r>
-        <w:rPr>
-          <w:rFonts w:asciiTheme="majorHAnsi" w:hAnsiTheme="majorHAnsi" w:cstheme="majorHAnsi"/>
-        </w:rPr>
-      </w:r>
-      <w:r>
-        <w:rPr>
-          <w:rFonts w:asciiTheme="majorHAnsi" w:hAnsiTheme="majorHAnsi" w:cstheme="majorHAnsi"/>
-        </w:rPr>
+        <w:instrText xml:space="preserve"> PAGEREF _Toc494460559 \h </w:instrText>
+      </w:r>
+      <w:r>
         <w:fldChar w:fldCharType="separate"/>
       </w:r>
       <w:r>
-        <w:rPr>
-          <w:rFonts w:asciiTheme="majorHAnsi" w:hAnsiTheme="majorHAnsi" w:cstheme="majorHAnsi"/>
-        </w:rPr>
         <w:t>6</w:t>
       </w:r>
       <w:r>
-        <w:rPr>
-          <w:rFonts w:asciiTheme="majorHAnsi" w:hAnsiTheme="majorHAnsi" w:cstheme="majorHAnsi"/>
-        </w:rPr>
         <w:fldChar w:fldCharType="end"/>
       </w:r>
     </w:p>
     <w:p>
       <w:pPr>
         <w:pStyle w:val="TOC3"/>
-        <w:jc w:val="left"/>
-        <w:rPr>
-          <w:rFonts w:asciiTheme="majorHAnsi" w:eastAsiaTheme="minorEastAsia" w:hAnsiTheme="majorHAnsi" w:cstheme="majorHAnsi"/>
+        <w:rPr>
+          <w:rFonts w:asciiTheme="minorHAnsi" w:eastAsiaTheme="minorEastAsia" w:hAnsiTheme="minorHAnsi" w:cstheme="minorBidi"/>
           <w:i w:val="0"/>
           <w:sz w:val="22"/>
           <w:szCs w:val="22"/>
@@ -2116,14 +1821,11 @@
         </w:rPr>
       </w:pPr>
       <w:r>
-        <w:rPr>
-          <w:rFonts w:asciiTheme="majorHAnsi" w:hAnsiTheme="majorHAnsi" w:cstheme="majorHAnsi"/>
-        </w:rPr>
         <w:t>2.2.2</w:t>
       </w:r>
       <w:r>
         <w:rPr>
-          <w:rFonts w:asciiTheme="majorHAnsi" w:eastAsiaTheme="minorEastAsia" w:hAnsiTheme="majorHAnsi" w:cstheme="majorHAnsi"/>
+          <w:rFonts w:asciiTheme="minorHAnsi" w:eastAsiaTheme="minorEastAsia" w:hAnsiTheme="minorHAnsi" w:cstheme="minorBidi"/>
           <w:i w:val="0"/>
           <w:sz w:val="22"/>
           <w:szCs w:val="22"/>
@@ -2132,59 +1834,32 @@
         <w:tab/>
       </w:r>
       <w:r>
-        <w:rPr>
-          <w:rFonts w:asciiTheme="majorHAnsi" w:hAnsiTheme="majorHAnsi" w:cstheme="majorHAnsi"/>
-        </w:rPr>
         <w:t>Description</w:t>
       </w:r>
       <w:r>
-        <w:rPr>
-          <w:rFonts w:asciiTheme="majorHAnsi" w:hAnsiTheme="majorHAnsi" w:cstheme="majorHAnsi"/>
-        </w:rPr>
         <w:tab/>
       </w:r>
       <w:r>
-        <w:rPr>
-          <w:rFonts w:asciiTheme="majorHAnsi" w:hAnsiTheme="majorHAnsi" w:cstheme="majorHAnsi"/>
-        </w:rPr>
         <w:fldChar w:fldCharType="begin"/>
       </w:r>
       <w:r>
-        <w:rPr>
-          <w:rFonts w:asciiTheme="majorHAnsi" w:hAnsiTheme="majorHAnsi" w:cstheme="majorHAnsi"/>
-        </w:rPr>
-        <w:instrText xml:space="preserve"> PAGEREF _Toc494286173 \h </w:instrText>
-      </w:r>
-      <w:r>
-        <w:rPr>
-          <w:rFonts w:asciiTheme="majorHAnsi" w:hAnsiTheme="majorHAnsi" w:cstheme="majorHAnsi"/>
-        </w:rPr>
-      </w:r>
-      <w:r>
-        <w:rPr>
-          <w:rFonts w:asciiTheme="majorHAnsi" w:hAnsiTheme="majorHAnsi" w:cstheme="majorHAnsi"/>
-        </w:rPr>
+        <w:instrText xml:space="preserve"> PAGEREF _Toc494460560 \h </w:instrText>
+      </w:r>
+      <w:r>
         <w:fldChar w:fldCharType="separate"/>
       </w:r>
       <w:r>
-        <w:rPr>
-          <w:rFonts w:asciiTheme="majorHAnsi" w:hAnsiTheme="majorHAnsi" w:cstheme="majorHAnsi"/>
-        </w:rPr>
         <w:t>6</w:t>
       </w:r>
       <w:r>
-        <w:rPr>
-          <w:rFonts w:asciiTheme="majorHAnsi" w:hAnsiTheme="majorHAnsi" w:cstheme="majorHAnsi"/>
-        </w:rPr>
         <w:fldChar w:fldCharType="end"/>
       </w:r>
     </w:p>
     <w:p>
       <w:pPr>
         <w:pStyle w:val="TOC3"/>
-        <w:jc w:val="left"/>
-        <w:rPr>
-          <w:rFonts w:asciiTheme="majorHAnsi" w:eastAsiaTheme="minorEastAsia" w:hAnsiTheme="majorHAnsi" w:cstheme="majorHAnsi"/>
+        <w:rPr>
+          <w:rFonts w:asciiTheme="minorHAnsi" w:eastAsiaTheme="minorEastAsia" w:hAnsiTheme="minorHAnsi" w:cstheme="minorBidi"/>
           <w:i w:val="0"/>
           <w:sz w:val="22"/>
           <w:szCs w:val="22"/>
@@ -2192,14 +1867,11 @@
         </w:rPr>
       </w:pPr>
       <w:r>
-        <w:rPr>
-          <w:rFonts w:asciiTheme="majorHAnsi" w:hAnsiTheme="majorHAnsi" w:cstheme="majorHAnsi"/>
-        </w:rPr>
         <w:t>2.2.3</w:t>
       </w:r>
       <w:r>
         <w:rPr>
-          <w:rFonts w:asciiTheme="majorHAnsi" w:eastAsiaTheme="minorEastAsia" w:hAnsiTheme="majorHAnsi" w:cstheme="majorHAnsi"/>
+          <w:rFonts w:asciiTheme="minorHAnsi" w:eastAsiaTheme="minorEastAsia" w:hAnsiTheme="minorHAnsi" w:cstheme="minorBidi"/>
           <w:i w:val="0"/>
           <w:sz w:val="22"/>
           <w:szCs w:val="22"/>
@@ -2208,50 +1880,24 @@
         <w:tab/>
       </w:r>
       <w:r>
-        <w:rPr>
-          <w:rFonts w:asciiTheme="majorHAnsi" w:hAnsiTheme="majorHAnsi" w:cstheme="majorHAnsi"/>
-        </w:rPr>
         <w:t>Purpose of Tables</w:t>
       </w:r>
       <w:r>
-        <w:rPr>
-          <w:rFonts w:asciiTheme="majorHAnsi" w:hAnsiTheme="majorHAnsi" w:cstheme="majorHAnsi"/>
-        </w:rPr>
         <w:tab/>
       </w:r>
       <w:r>
-        <w:rPr>
-          <w:rFonts w:asciiTheme="majorHAnsi" w:hAnsiTheme="majorHAnsi" w:cstheme="majorHAnsi"/>
-        </w:rPr>
         <w:fldChar w:fldCharType="begin"/>
       </w:r>
       <w:r>
-        <w:rPr>
-          <w:rFonts w:asciiTheme="majorHAnsi" w:hAnsiTheme="majorHAnsi" w:cstheme="majorHAnsi"/>
-        </w:rPr>
-        <w:instrText xml:space="preserve"> PAGEREF _Toc494286174 \h </w:instrText>
-      </w:r>
-      <w:r>
-        <w:rPr>
-          <w:rFonts w:asciiTheme="majorHAnsi" w:hAnsiTheme="majorHAnsi" w:cstheme="majorHAnsi"/>
-        </w:rPr>
-      </w:r>
-      <w:r>
-        <w:rPr>
-          <w:rFonts w:asciiTheme="majorHAnsi" w:hAnsiTheme="majorHAnsi" w:cstheme="majorHAnsi"/>
-        </w:rPr>
+        <w:instrText xml:space="preserve"> PAGEREF _Toc494460561 \h </w:instrText>
+      </w:r>
+      <w:r>
         <w:fldChar w:fldCharType="separate"/>
       </w:r>
       <w:r>
-        <w:rPr>
-          <w:rFonts w:asciiTheme="majorHAnsi" w:hAnsiTheme="majorHAnsi" w:cstheme="majorHAnsi"/>
-        </w:rPr>
         <w:t>6</w:t>
       </w:r>
       <w:r>
-        <w:rPr>
-          <w:rFonts w:asciiTheme="majorHAnsi" w:hAnsiTheme="majorHAnsi" w:cstheme="majorHAnsi"/>
-        </w:rPr>
         <w:fldChar w:fldCharType="end"/>
       </w:r>
     </w:p>
@@ -2262,9 +1908,8 @@
           <w:tab w:val="left" w:pos="1540"/>
           <w:tab w:val="right" w:leader="dot" w:pos="9389"/>
         </w:tabs>
-        <w:jc w:val="left"/>
-        <w:rPr>
-          <w:rFonts w:asciiTheme="majorHAnsi" w:eastAsiaTheme="minorEastAsia" w:hAnsiTheme="majorHAnsi" w:cstheme="majorHAnsi"/>
+        <w:rPr>
+          <w:rFonts w:asciiTheme="minorHAnsi" w:eastAsiaTheme="minorEastAsia" w:hAnsiTheme="minorHAnsi" w:cstheme="minorBidi"/>
           <w:noProof/>
           <w:sz w:val="22"/>
           <w:szCs w:val="22"/>
@@ -2273,14 +1918,13 @@
       </w:pPr>
       <w:r>
         <w:rPr>
-          <w:rFonts w:asciiTheme="majorHAnsi" w:hAnsiTheme="majorHAnsi" w:cstheme="majorHAnsi"/>
           <w:noProof/>
         </w:rPr>
         <w:t>2.2.3.1</w:t>
       </w:r>
       <w:r>
         <w:rPr>
-          <w:rFonts w:asciiTheme="majorHAnsi" w:eastAsiaTheme="minorEastAsia" w:hAnsiTheme="majorHAnsi" w:cstheme="majorHAnsi"/>
+          <w:rFonts w:asciiTheme="minorHAnsi" w:eastAsiaTheme="minorEastAsia" w:hAnsiTheme="minorHAnsi" w:cstheme="minorBidi"/>
           <w:noProof/>
           <w:sz w:val="22"/>
           <w:szCs w:val="22"/>
@@ -2290,55 +1934,47 @@
       </w:r>
       <w:r>
         <w:rPr>
-          <w:rFonts w:asciiTheme="majorHAnsi" w:hAnsiTheme="majorHAnsi" w:cstheme="majorHAnsi"/>
           <w:noProof/>
         </w:rPr>
         <w:t>Purpose of Area Table</w:t>
       </w:r>
       <w:r>
         <w:rPr>
-          <w:rFonts w:asciiTheme="majorHAnsi" w:hAnsiTheme="majorHAnsi" w:cstheme="majorHAnsi"/>
           <w:noProof/>
         </w:rPr>
         <w:tab/>
       </w:r>
       <w:r>
         <w:rPr>
-          <w:rFonts w:asciiTheme="majorHAnsi" w:hAnsiTheme="majorHAnsi" w:cstheme="majorHAnsi"/>
           <w:noProof/>
         </w:rPr>
         <w:fldChar w:fldCharType="begin"/>
       </w:r>
       <w:r>
         <w:rPr>
-          <w:rFonts w:asciiTheme="majorHAnsi" w:hAnsiTheme="majorHAnsi" w:cstheme="majorHAnsi"/>
-          <w:noProof/>
-        </w:rPr>
-        <w:instrText xml:space="preserve"> PAGEREF _Toc494286175 \h </w:instrText>
-      </w:r>
-      <w:r>
-        <w:rPr>
-          <w:rFonts w:asciiTheme="majorHAnsi" w:hAnsiTheme="majorHAnsi" w:cstheme="majorHAnsi"/>
-          <w:noProof/>
-        </w:rPr>
-      </w:r>
-      <w:r>
-        <w:rPr>
-          <w:rFonts w:asciiTheme="majorHAnsi" w:hAnsiTheme="majorHAnsi" w:cstheme="majorHAnsi"/>
+          <w:noProof/>
+        </w:rPr>
+        <w:instrText xml:space="preserve"> PAGEREF _Toc494460562 \h </w:instrText>
+      </w:r>
+      <w:r>
+        <w:rPr>
+          <w:noProof/>
+        </w:rPr>
+      </w:r>
+      <w:r>
+        <w:rPr>
           <w:noProof/>
         </w:rPr>
         <w:fldChar w:fldCharType="separate"/>
       </w:r>
       <w:r>
         <w:rPr>
-          <w:rFonts w:asciiTheme="majorHAnsi" w:hAnsiTheme="majorHAnsi" w:cstheme="majorHAnsi"/>
           <w:noProof/>
         </w:rPr>
         <w:t>6</w:t>
       </w:r>
       <w:r>
         <w:rPr>
-          <w:rFonts w:asciiTheme="majorHAnsi" w:hAnsiTheme="majorHAnsi" w:cstheme="majorHAnsi"/>
           <w:noProof/>
         </w:rPr>
         <w:fldChar w:fldCharType="end"/>
@@ -2351,9 +1987,8 @@
           <w:tab w:val="left" w:pos="1540"/>
           <w:tab w:val="right" w:leader="dot" w:pos="9389"/>
         </w:tabs>
-        <w:jc w:val="left"/>
-        <w:rPr>
-          <w:rFonts w:asciiTheme="majorHAnsi" w:eastAsiaTheme="minorEastAsia" w:hAnsiTheme="majorHAnsi" w:cstheme="majorHAnsi"/>
+        <w:rPr>
+          <w:rFonts w:asciiTheme="minorHAnsi" w:eastAsiaTheme="minorEastAsia" w:hAnsiTheme="minorHAnsi" w:cstheme="minorBidi"/>
           <w:noProof/>
           <w:sz w:val="22"/>
           <w:szCs w:val="22"/>
@@ -2362,14 +1997,13 @@
       </w:pPr>
       <w:r>
         <w:rPr>
-          <w:rFonts w:asciiTheme="majorHAnsi" w:hAnsiTheme="majorHAnsi" w:cstheme="majorHAnsi"/>
           <w:noProof/>
         </w:rPr>
         <w:t>2.2.3.2</w:t>
       </w:r>
       <w:r>
         <w:rPr>
-          <w:rFonts w:asciiTheme="majorHAnsi" w:eastAsiaTheme="minorEastAsia" w:hAnsiTheme="majorHAnsi" w:cstheme="majorHAnsi"/>
+          <w:rFonts w:asciiTheme="minorHAnsi" w:eastAsiaTheme="minorEastAsia" w:hAnsiTheme="minorHAnsi" w:cstheme="minorBidi"/>
           <w:noProof/>
           <w:sz w:val="22"/>
           <w:szCs w:val="22"/>
@@ -2379,55 +2013,47 @@
       </w:r>
       <w:r>
         <w:rPr>
-          <w:rFonts w:asciiTheme="majorHAnsi" w:hAnsiTheme="majorHAnsi" w:cstheme="majorHAnsi"/>
           <w:noProof/>
         </w:rPr>
         <w:t>Purpose of File Table</w:t>
       </w:r>
       <w:r>
         <w:rPr>
-          <w:rFonts w:asciiTheme="majorHAnsi" w:hAnsiTheme="majorHAnsi" w:cstheme="majorHAnsi"/>
           <w:noProof/>
         </w:rPr>
         <w:tab/>
       </w:r>
       <w:r>
         <w:rPr>
-          <w:rFonts w:asciiTheme="majorHAnsi" w:hAnsiTheme="majorHAnsi" w:cstheme="majorHAnsi"/>
           <w:noProof/>
         </w:rPr>
         <w:fldChar w:fldCharType="begin"/>
       </w:r>
       <w:r>
         <w:rPr>
-          <w:rFonts w:asciiTheme="majorHAnsi" w:hAnsiTheme="majorHAnsi" w:cstheme="majorHAnsi"/>
-          <w:noProof/>
-        </w:rPr>
-        <w:instrText xml:space="preserve"> PAGEREF _Toc494286176 \h </w:instrText>
-      </w:r>
-      <w:r>
-        <w:rPr>
-          <w:rFonts w:asciiTheme="majorHAnsi" w:hAnsiTheme="majorHAnsi" w:cstheme="majorHAnsi"/>
-          <w:noProof/>
-        </w:rPr>
-      </w:r>
-      <w:r>
-        <w:rPr>
-          <w:rFonts w:asciiTheme="majorHAnsi" w:hAnsiTheme="majorHAnsi" w:cstheme="majorHAnsi"/>
+          <w:noProof/>
+        </w:rPr>
+        <w:instrText xml:space="preserve"> PAGEREF _Toc494460563 \h </w:instrText>
+      </w:r>
+      <w:r>
+        <w:rPr>
+          <w:noProof/>
+        </w:rPr>
+      </w:r>
+      <w:r>
+        <w:rPr>
           <w:noProof/>
         </w:rPr>
         <w:fldChar w:fldCharType="separate"/>
       </w:r>
       <w:r>
         <w:rPr>
-          <w:rFonts w:asciiTheme="majorHAnsi" w:hAnsiTheme="majorHAnsi" w:cstheme="majorHAnsi"/>
-          <w:noProof/>
-        </w:rPr>
-        <w:t>6</w:t>
-      </w:r>
-      <w:r>
-        <w:rPr>
-          <w:rFonts w:asciiTheme="majorHAnsi" w:hAnsiTheme="majorHAnsi" w:cstheme="majorHAnsi"/>
+          <w:noProof/>
+        </w:rPr>
+        <w:t>7</w:t>
+      </w:r>
+      <w:r>
+        <w:rPr>
           <w:noProof/>
         </w:rPr>
         <w:fldChar w:fldCharType="end"/>
@@ -2435,10 +2061,88 @@
     </w:p>
     <w:p>
       <w:pPr>
+        <w:pStyle w:val="TOC4"/>
+        <w:tabs>
+          <w:tab w:val="left" w:pos="1540"/>
+          <w:tab w:val="right" w:leader="dot" w:pos="9389"/>
+        </w:tabs>
+        <w:rPr>
+          <w:rFonts w:asciiTheme="minorHAnsi" w:eastAsiaTheme="minorEastAsia" w:hAnsiTheme="minorHAnsi" w:cstheme="minorBidi"/>
+          <w:noProof/>
+          <w:sz w:val="22"/>
+          <w:szCs w:val="22"/>
+          <w:lang w:val="en-SG" w:eastAsia="en-SG"/>
+        </w:rPr>
+      </w:pPr>
+      <w:r>
+        <w:rPr>
+          <w:noProof/>
+        </w:rPr>
+        <w:t>2.2.3.3</w:t>
+      </w:r>
+      <w:r>
+        <w:rPr>
+          <w:rFonts w:asciiTheme="minorHAnsi" w:eastAsiaTheme="minorEastAsia" w:hAnsiTheme="minorHAnsi" w:cstheme="minorBidi"/>
+          <w:noProof/>
+          <w:sz w:val="22"/>
+          <w:szCs w:val="22"/>
+          <w:lang w:val="en-SG" w:eastAsia="en-SG"/>
+        </w:rPr>
+        <w:tab/>
+      </w:r>
+      <w:r>
+        <w:rPr>
+          <w:noProof/>
+        </w:rPr>
+        <w:t>Purpose of User Table</w:t>
+      </w:r>
+      <w:r>
+        <w:rPr>
+          <w:noProof/>
+        </w:rPr>
+        <w:tab/>
+      </w:r>
+      <w:r>
+        <w:rPr>
+          <w:noProof/>
+        </w:rPr>
+        <w:fldChar w:fldCharType="begin"/>
+      </w:r>
+      <w:r>
+        <w:rPr>
+          <w:noProof/>
+        </w:rPr>
+        <w:instrText xml:space="preserve"> PAGEREF _Toc494460564 \h </w:instrText>
+      </w:r>
+      <w:r>
+        <w:rPr>
+          <w:noProof/>
+        </w:rPr>
+      </w:r>
+      <w:r>
+        <w:rPr>
+          <w:noProof/>
+        </w:rPr>
+        <w:fldChar w:fldCharType="separate"/>
+      </w:r>
+      <w:r>
+        <w:rPr>
+          <w:noProof/>
+        </w:rPr>
+        <w:t>7</w:t>
+      </w:r>
+      <w:r>
+        <w:rPr>
+          <w:noProof/>
+        </w:rPr>
+        <w:fldChar w:fldCharType="end"/>
+      </w:r>
+    </w:p>
+    <w:p>
+      <w:pPr>
         <w:pStyle w:val="TOC3"/>
-        <w:jc w:val="left"/>
-        <w:rPr>
-          <w:rFonts w:asciiTheme="majorHAnsi" w:eastAsiaTheme="minorEastAsia" w:hAnsiTheme="majorHAnsi" w:cstheme="majorHAnsi"/>
+        <w:rPr>
+          <w:rFonts w:asciiTheme="minorHAnsi" w:eastAsiaTheme="minorEastAsia" w:hAnsiTheme="minorHAnsi" w:cstheme="minorBidi"/>
           <w:i w:val="0"/>
           <w:sz w:val="22"/>
           <w:szCs w:val="22"/>
@@ -2446,14 +2150,11 @@
         </w:rPr>
       </w:pPr>
       <w:r>
-        <w:rPr>
-          <w:rFonts w:asciiTheme="majorHAnsi" w:hAnsiTheme="majorHAnsi" w:cstheme="majorHAnsi"/>
-        </w:rPr>
         <w:t>2.2.4</w:t>
       </w:r>
       <w:r>
         <w:rPr>
-          <w:rFonts w:asciiTheme="majorHAnsi" w:eastAsiaTheme="minorEastAsia" w:hAnsiTheme="majorHAnsi" w:cstheme="majorHAnsi"/>
+          <w:rFonts w:asciiTheme="minorHAnsi" w:eastAsiaTheme="minorEastAsia" w:hAnsiTheme="minorHAnsi" w:cstheme="minorBidi"/>
           <w:i w:val="0"/>
           <w:sz w:val="22"/>
           <w:szCs w:val="22"/>
@@ -2462,50 +2163,24 @@
         <w:tab/>
       </w:r>
       <w:r>
-        <w:rPr>
-          <w:rFonts w:asciiTheme="majorHAnsi" w:hAnsiTheme="majorHAnsi" w:cstheme="majorHAnsi"/>
-        </w:rPr>
         <w:t>Relations</w:t>
       </w:r>
       <w:r>
-        <w:rPr>
-          <w:rFonts w:asciiTheme="majorHAnsi" w:hAnsiTheme="majorHAnsi" w:cstheme="majorHAnsi"/>
-        </w:rPr>
         <w:tab/>
       </w:r>
       <w:r>
-        <w:rPr>
-          <w:rFonts w:asciiTheme="majorHAnsi" w:hAnsiTheme="majorHAnsi" w:cstheme="majorHAnsi"/>
-        </w:rPr>
         <w:fldChar w:fldCharType="begin"/>
       </w:r>
       <w:r>
-        <w:rPr>
-          <w:rFonts w:asciiTheme="majorHAnsi" w:hAnsiTheme="majorHAnsi" w:cstheme="majorHAnsi"/>
-        </w:rPr>
-        <w:instrText xml:space="preserve"> PAGEREF _Toc494286177 \h </w:instrText>
-      </w:r>
-      <w:r>
-        <w:rPr>
-          <w:rFonts w:asciiTheme="majorHAnsi" w:hAnsiTheme="majorHAnsi" w:cstheme="majorHAnsi"/>
-        </w:rPr>
-      </w:r>
-      <w:r>
-        <w:rPr>
-          <w:rFonts w:asciiTheme="majorHAnsi" w:hAnsiTheme="majorHAnsi" w:cstheme="majorHAnsi"/>
-        </w:rPr>
+        <w:instrText xml:space="preserve"> PAGEREF _Toc494460565 \h </w:instrText>
+      </w:r>
+      <w:r>
         <w:fldChar w:fldCharType="separate"/>
       </w:r>
       <w:r>
-        <w:rPr>
-          <w:rFonts w:asciiTheme="majorHAnsi" w:hAnsiTheme="majorHAnsi" w:cstheme="majorHAnsi"/>
-        </w:rPr>
         <w:t>7</w:t>
       </w:r>
       <w:r>
-        <w:rPr>
-          <w:rFonts w:asciiTheme="majorHAnsi" w:hAnsiTheme="majorHAnsi" w:cstheme="majorHAnsi"/>
-        </w:rPr>
         <w:fldChar w:fldCharType="end"/>
       </w:r>
     </w:p>
@@ -2513,8 +2188,9 @@
       <w:pPr>
         <w:pStyle w:val="TOC1"/>
         <w:rPr>
-          <w:rFonts w:eastAsiaTheme="minorEastAsia"/>
+          <w:rFonts w:asciiTheme="minorHAnsi" w:eastAsiaTheme="minorEastAsia" w:hAnsiTheme="minorHAnsi" w:cstheme="minorBidi"/>
           <w:b w:val="0"/>
+          <w:caps w:val="0"/>
           <w:noProof/>
           <w:sz w:val="22"/>
           <w:szCs w:val="22"/>
@@ -2523,15 +2199,15 @@
       </w:pPr>
       <w:r>
         <w:rPr>
+          <w:noProof/>
+        </w:rPr>
+        <w:t>3</w:t>
+      </w:r>
+      <w:r>
+        <w:rPr>
+          <w:rFonts w:asciiTheme="minorHAnsi" w:eastAsiaTheme="minorEastAsia" w:hAnsiTheme="minorHAnsi" w:cstheme="minorBidi"/>
           <w:b w:val="0"/>
-          <w:noProof/>
-        </w:rPr>
-        <w:t>3</w:t>
-      </w:r>
-      <w:r>
-        <w:rPr>
-          <w:rFonts w:eastAsiaTheme="minorEastAsia"/>
-          <w:b w:val="0"/>
+          <w:caps w:val="0"/>
           <w:noProof/>
           <w:sz w:val="22"/>
           <w:szCs w:val="22"/>
@@ -2541,66 +2217,59 @@
       </w:r>
       <w:r>
         <w:rPr>
+          <w:noProof/>
+        </w:rPr>
+        <w:t>References</w:t>
+      </w:r>
+      <w:r>
+        <w:rPr>
+          <w:noProof/>
+        </w:rPr>
+        <w:tab/>
+      </w:r>
+      <w:r>
+        <w:rPr>
+          <w:noProof/>
+        </w:rPr>
+        <w:fldChar w:fldCharType="begin"/>
+      </w:r>
+      <w:r>
+        <w:rPr>
+          <w:noProof/>
+        </w:rPr>
+        <w:instrText xml:space="preserve"> PAGEREF _Toc494460566 \h </w:instrText>
+      </w:r>
+      <w:r>
+        <w:rPr>
+          <w:noProof/>
+        </w:rPr>
+      </w:r>
+      <w:r>
+        <w:rPr>
+          <w:noProof/>
+        </w:rPr>
+        <w:fldChar w:fldCharType="separate"/>
+      </w:r>
+      <w:r>
+        <w:rPr>
+          <w:noProof/>
+        </w:rPr>
+        <w:t>7</w:t>
+      </w:r>
+      <w:r>
+        <w:rPr>
+          <w:noProof/>
+        </w:rPr>
+        <w:fldChar w:fldCharType="end"/>
+      </w:r>
+    </w:p>
+    <w:p>
+      <w:pPr>
+        <w:pStyle w:val="TOC1"/>
+        <w:rPr>
+          <w:rFonts w:asciiTheme="minorHAnsi" w:eastAsiaTheme="minorEastAsia" w:hAnsiTheme="minorHAnsi" w:cstheme="minorBidi"/>
           <w:b w:val="0"/>
-          <w:noProof/>
-        </w:rPr>
-        <w:t>References</w:t>
-      </w:r>
-      <w:r>
-        <w:rPr>
-          <w:b w:val="0"/>
-          <w:noProof/>
-        </w:rPr>
-        <w:tab/>
-      </w:r>
-      <w:r>
-        <w:rPr>
-          <w:b w:val="0"/>
-          <w:noProof/>
-        </w:rPr>
-        <w:fldChar w:fldCharType="begin"/>
-      </w:r>
-      <w:r>
-        <w:rPr>
-          <w:b w:val="0"/>
-          <w:noProof/>
-        </w:rPr>
-        <w:instrText xml:space="preserve"> PAGEREF _Toc494286178 \h </w:instrText>
-      </w:r>
-      <w:r>
-        <w:rPr>
-          <w:b w:val="0"/>
-          <w:noProof/>
-        </w:rPr>
-      </w:r>
-      <w:r>
-        <w:rPr>
-          <w:b w:val="0"/>
-          <w:noProof/>
-        </w:rPr>
-        <w:fldChar w:fldCharType="separate"/>
-      </w:r>
-      <w:r>
-        <w:rPr>
-          <w:b w:val="0"/>
-          <w:noProof/>
-        </w:rPr>
-        <w:t>7</w:t>
-      </w:r>
-      <w:r>
-        <w:rPr>
-          <w:b w:val="0"/>
-          <w:noProof/>
-        </w:rPr>
-        <w:fldChar w:fldCharType="end"/>
-      </w:r>
-    </w:p>
-    <w:p>
-      <w:pPr>
-        <w:pStyle w:val="TOC1"/>
-        <w:rPr>
-          <w:rFonts w:eastAsiaTheme="minorEastAsia"/>
-          <w:b w:val="0"/>
+          <w:caps w:val="0"/>
           <w:noProof/>
           <w:sz w:val="22"/>
           <w:szCs w:val="22"/>
@@ -2609,15 +2278,15 @@
       </w:pPr>
       <w:r>
         <w:rPr>
+          <w:noProof/>
+        </w:rPr>
+        <w:t>4</w:t>
+      </w:r>
+      <w:r>
+        <w:rPr>
+          <w:rFonts w:asciiTheme="minorHAnsi" w:eastAsiaTheme="minorEastAsia" w:hAnsiTheme="minorHAnsi" w:cstheme="minorBidi"/>
           <w:b w:val="0"/>
-          <w:noProof/>
-        </w:rPr>
-        <w:t>4</w:t>
-      </w:r>
-      <w:r>
-        <w:rPr>
-          <w:rFonts w:eastAsiaTheme="minorEastAsia"/>
-          <w:b w:val="0"/>
+          <w:caps w:val="0"/>
           <w:noProof/>
           <w:sz w:val="22"/>
           <w:szCs w:val="22"/>
@@ -2627,55 +2296,47 @@
       </w:r>
       <w:r>
         <w:rPr>
-          <w:b w:val="0"/>
           <w:noProof/>
         </w:rPr>
         <w:t>Appendix 1 – XML Schema</w:t>
       </w:r>
       <w:r>
         <w:rPr>
-          <w:b w:val="0"/>
           <w:noProof/>
         </w:rPr>
         <w:tab/>
       </w:r>
       <w:r>
         <w:rPr>
-          <w:b w:val="0"/>
           <w:noProof/>
         </w:rPr>
         <w:fldChar w:fldCharType="begin"/>
       </w:r>
       <w:r>
         <w:rPr>
-          <w:b w:val="0"/>
-          <w:noProof/>
-        </w:rPr>
-        <w:instrText xml:space="preserve"> PAGEREF _Toc494286179 \h </w:instrText>
-      </w:r>
-      <w:r>
-        <w:rPr>
-          <w:b w:val="0"/>
-          <w:noProof/>
-        </w:rPr>
-      </w:r>
-      <w:r>
-        <w:rPr>
-          <w:b w:val="0"/>
+          <w:noProof/>
+        </w:rPr>
+        <w:instrText xml:space="preserve"> PAGEREF _Toc494460567 \h </w:instrText>
+      </w:r>
+      <w:r>
+        <w:rPr>
+          <w:noProof/>
+        </w:rPr>
+      </w:r>
+      <w:r>
+        <w:rPr>
           <w:noProof/>
         </w:rPr>
         <w:fldChar w:fldCharType="separate"/>
       </w:r>
       <w:r>
         <w:rPr>
-          <w:b w:val="0"/>
           <w:noProof/>
         </w:rPr>
         <w:t>8</w:t>
       </w:r>
       <w:r>
         <w:rPr>
-          <w:b w:val="0"/>
           <w:noProof/>
         </w:rPr>
         <w:fldChar w:fldCharType="end"/>
@@ -2717,7 +2378,7 @@
       <w:pPr>
         <w:pStyle w:val="Heading1"/>
       </w:pPr>
-      <w:bookmarkStart w:id="3" w:name="_Toc494286159"/>
+      <w:bookmarkStart w:id="3" w:name="_Toc494460546"/>
       <w:r>
         <w:lastRenderedPageBreak/>
         <w:t>Introduction</w:t>
@@ -2741,7 +2402,7 @@
         <w:pStyle w:val="Heading2"/>
       </w:pPr>
       <w:bookmarkStart w:id="4" w:name="_Toc434992861"/>
-      <w:bookmarkStart w:id="5" w:name="_Toc494286160"/>
+      <w:bookmarkStart w:id="5" w:name="_Toc494460547"/>
       <w:r>
         <w:t>Document Objectives</w:t>
       </w:r>
@@ -2756,12 +2417,53 @@
         <w:t xml:space="preserve">LocAdoc </w:t>
       </w:r>
       <w:r>
-        <w:t>software has the following objective</w:t>
-      </w:r>
-      <w:bookmarkStart w:id="6" w:name="_GoBack"/>
+        <w:t>software has the following objectives:</w:t>
+      </w:r>
+    </w:p>
+    <w:p>
+      <w:pPr>
+        <w:pStyle w:val="Bullet1"/>
+      </w:pPr>
+      <w:r>
+        <w:t xml:space="preserve">Describe the design of a </w:t>
+      </w:r>
+      <w:r>
+        <w:t xml:space="preserve">DynamoDB and SQLite </w:t>
+      </w:r>
+      <w:r>
+        <w:t>database, that is, a collection of related data stored in one or more computerized files in a manner that can be accessed by users or computer programs via a database management system (DBMS).  It can also describe the software units used to access or manipulate the data.</w:t>
+      </w:r>
+    </w:p>
+    <w:p>
+      <w:pPr>
+        <w:pStyle w:val="Bullet1"/>
+      </w:pPr>
+      <w:r>
+        <w:t>To serve as the basis fo</w:t>
+      </w:r>
+      <w:r>
+        <w:t>r implementing the database</w:t>
+      </w:r>
+      <w:r>
+        <w:t>.  It provides the acquirer visibility into the design and provides information needed for software support.</w:t>
+      </w:r>
+    </w:p>
+    <w:p>
+      <w:pPr>
+        <w:pStyle w:val="Heading2"/>
+      </w:pPr>
+      <w:bookmarkStart w:id="6" w:name="_Toc434992862"/>
+      <w:bookmarkStart w:id="7" w:name="_Toc494460548"/>
+      <w:r>
+        <w:t>Intended Audiences</w:t>
+      </w:r>
       <w:bookmarkEnd w:id="6"/>
-      <w:r>
-        <w:t>s:</w:t>
+      <w:bookmarkEnd w:id="7"/>
+    </w:p>
+    <w:p>
+      <w:bookmarkStart w:id="8" w:name="_Toc434992863"/>
+      <w:r>
+        <w:t>This DDD is intended for the following audiences:</w:t>
       </w:r>
     </w:p>
     <w:p>
@@ -2769,13 +2471,13 @@
         <w:pStyle w:val="Bullet1"/>
       </w:pPr>
       <w:r>
-        <w:t xml:space="preserve">Describe the design of a </w:t>
-      </w:r>
-      <w:r>
-        <w:t xml:space="preserve">DynamoDB and SQLite </w:t>
-      </w:r>
-      <w:r>
-        <w:t>database, that is, a collection of related data stored in one or more computerized files in a manner that can be accessed by users or computer programs via a database management system (DBMS).  It can also describe the software units used to access or manipulate the data.</w:t>
+        <w:t xml:space="preserve">Technical reviewers, </w:t>
+      </w:r>
+      <w:r>
+        <w:t xml:space="preserve">Supervisor and UOW staff </w:t>
+      </w:r>
+      <w:r>
+        <w:t>who must evaluate the quality of this document.</w:t>
       </w:r>
     </w:p>
     <w:p>
@@ -2783,103 +2485,57 @@
         <w:pStyle w:val="Bullet1"/>
       </w:pPr>
       <w:r>
-        <w:t>To serve as the basis fo</w:t>
-      </w:r>
-      <w:r>
-        <w:t>r implementing the database</w:t>
-      </w:r>
-      <w:r>
-        <w:t>.  It provides the acquirer visibility into the design and provides information needed for software support.</w:t>
+        <w:t>LocAdoc</w:t>
+      </w:r>
+      <w:r>
+        <w:t xml:space="preserve"> developers including:</w:t>
+      </w:r>
+    </w:p>
+    <w:p>
+      <w:pPr>
+        <w:pStyle w:val="Bullet2"/>
+      </w:pPr>
+      <w:r>
+        <w:t>Architects, whose overall architecture must meet the requirements specified in this document.</w:t>
+      </w:r>
+    </w:p>
+    <w:p>
+      <w:pPr>
+        <w:pStyle w:val="Bullet2"/>
+      </w:pPr>
+      <w:r>
+        <w:t>Designers, whose design must meet the requirements specified in this document.</w:t>
+      </w:r>
+    </w:p>
+    <w:p>
+      <w:pPr>
+        <w:pStyle w:val="Bullet2"/>
+      </w:pPr>
+      <w:r>
+        <w:t>Programmers, whose software must implement the requirements specified in this document.</w:t>
+      </w:r>
+    </w:p>
+    <w:p>
+      <w:pPr>
+        <w:pStyle w:val="Bullet2"/>
+      </w:pPr>
+      <w:r>
+        <w:t>Testers, whose test cases must validate the requirements specified in this document.</w:t>
       </w:r>
     </w:p>
     <w:p>
       <w:pPr>
         <w:pStyle w:val="Heading2"/>
       </w:pPr>
-      <w:bookmarkStart w:id="7" w:name="_Toc434992862"/>
-      <w:bookmarkStart w:id="8" w:name="_Toc494286161"/>
-      <w:r>
-        <w:t>Intended Audiences</w:t>
-      </w:r>
-      <w:bookmarkEnd w:id="7"/>
+      <w:bookmarkStart w:id="9" w:name="_Toc494460549"/>
+      <w:r>
+        <w:t>References</w:t>
+      </w:r>
       <w:bookmarkEnd w:id="8"/>
-    </w:p>
-    <w:p>
-      <w:bookmarkStart w:id="9" w:name="_Toc434992863"/>
-      <w:r>
-        <w:t>This DDD is intended for the following audiences:</w:t>
-      </w:r>
-    </w:p>
-    <w:p>
-      <w:pPr>
-        <w:pStyle w:val="Bullet1"/>
-      </w:pPr>
-      <w:r>
-        <w:t xml:space="preserve">Technical reviewers, </w:t>
-      </w:r>
-      <w:r>
-        <w:t xml:space="preserve">Supervisor and UOW staff </w:t>
-      </w:r>
-      <w:r>
-        <w:t>who must evaluate the quality of this document.</w:t>
-      </w:r>
-    </w:p>
-    <w:p>
-      <w:pPr>
-        <w:pStyle w:val="Bullet1"/>
-      </w:pPr>
-      <w:r>
-        <w:t>LocAdoc</w:t>
-      </w:r>
-      <w:r>
-        <w:t xml:space="preserve"> developers including:</w:t>
-      </w:r>
-    </w:p>
-    <w:p>
-      <w:pPr>
-        <w:pStyle w:val="Bullet2"/>
-      </w:pPr>
-      <w:r>
-        <w:t>Architects, whose overall architecture must meet the requirements specified in this document.</w:t>
-      </w:r>
-    </w:p>
-    <w:p>
-      <w:pPr>
-        <w:pStyle w:val="Bullet2"/>
-      </w:pPr>
-      <w:r>
-        <w:t>Designers, whose design must meet the requirements specified in this document.</w:t>
-      </w:r>
-    </w:p>
-    <w:p>
-      <w:pPr>
-        <w:pStyle w:val="Bullet2"/>
-      </w:pPr>
-      <w:r>
-        <w:t>Programmers, whose software must implement the requirements specified in this document.</w:t>
-      </w:r>
-    </w:p>
-    <w:p>
-      <w:pPr>
-        <w:pStyle w:val="Bullet2"/>
-      </w:pPr>
-      <w:r>
-        <w:t>Testers, whose test cases must validate the requirements specified in this document.</w:t>
-      </w:r>
-    </w:p>
-    <w:p>
-      <w:pPr>
-        <w:pStyle w:val="Heading2"/>
-      </w:pPr>
-      <w:bookmarkStart w:id="10" w:name="_Toc494286162"/>
-      <w:r>
-        <w:t>References</w:t>
-      </w:r>
       <w:bookmarkEnd w:id="9"/>
-      <w:bookmarkEnd w:id="10"/>
-    </w:p>
-    <w:p>
-      <w:bookmarkStart w:id="11" w:name="_Toc434992864"/>
+    </w:p>
+    <w:p>
+      <w:bookmarkStart w:id="10" w:name="_Toc434992864"/>
       <w:r>
         <w:t>This DDD refers to the following references:</w:t>
       </w:r>
@@ -3003,14 +2659,14 @@
       <w:pPr>
         <w:pStyle w:val="Heading1"/>
       </w:pPr>
-      <w:bookmarkStart w:id="12" w:name="_Toc434992888"/>
-      <w:bookmarkStart w:id="13" w:name="_Toc494286163"/>
-      <w:bookmarkEnd w:id="11"/>
+      <w:bookmarkStart w:id="11" w:name="_Toc434992888"/>
+      <w:bookmarkStart w:id="12" w:name="_Toc494460550"/>
+      <w:bookmarkEnd w:id="10"/>
       <w:r>
         <w:lastRenderedPageBreak/>
         <w:t>Detailed Database Design</w:t>
       </w:r>
-      <w:bookmarkEnd w:id="13"/>
+      <w:bookmarkEnd w:id="12"/>
     </w:p>
     <w:p>
       <w:pPr>
@@ -3025,14 +2681,14 @@
       <w:pPr>
         <w:pStyle w:val="Heading2"/>
       </w:pPr>
-      <w:bookmarkStart w:id="14" w:name="_Toc494286164"/>
+      <w:bookmarkStart w:id="13" w:name="_Toc494460551"/>
       <w:r>
         <w:t xml:space="preserve">DynamoDB design </w:t>
       </w:r>
       <w:r>
         <w:t>(NoSQL database)</w:t>
       </w:r>
-      <w:bookmarkEnd w:id="14"/>
+      <w:bookmarkEnd w:id="13"/>
     </w:p>
     <w:p>
       <w:r>
@@ -3191,11 +2847,11 @@
       <w:pPr>
         <w:pStyle w:val="Heading3"/>
       </w:pPr>
-      <w:bookmarkStart w:id="15" w:name="_Toc494286165"/>
+      <w:bookmarkStart w:id="14" w:name="_Toc494460552"/>
       <w:r>
         <w:t>Object Diagram</w:t>
       </w:r>
-      <w:bookmarkEnd w:id="15"/>
+      <w:bookmarkEnd w:id="14"/>
     </w:p>
     <w:p>
       <w:r>
@@ -3268,22 +2924,22 @@
       <w:pPr>
         <w:pStyle w:val="Heading3"/>
       </w:pPr>
-      <w:bookmarkStart w:id="16" w:name="_Toc494286166"/>
+      <w:bookmarkStart w:id="15" w:name="_Toc494460553"/>
       <w:r>
         <w:lastRenderedPageBreak/>
         <w:t>Data dictionary</w:t>
       </w:r>
+      <w:bookmarkEnd w:id="15"/>
+    </w:p>
+    <w:p>
+      <w:pPr>
+        <w:pStyle w:val="Heading4"/>
+      </w:pPr>
+      <w:bookmarkStart w:id="16" w:name="_Toc494460554"/>
+      <w:r>
+        <w:t>Data dictionary for Element: User</w:t>
+      </w:r>
       <w:bookmarkEnd w:id="16"/>
-    </w:p>
-    <w:p>
-      <w:pPr>
-        <w:pStyle w:val="Heading4"/>
-      </w:pPr>
-      <w:bookmarkStart w:id="17" w:name="_Toc494286167"/>
-      <w:r>
-        <w:t>Data dictionary for Element: User</w:t>
-      </w:r>
-      <w:bookmarkEnd w:id="17"/>
     </w:p>
     <w:tbl>
       <w:tblPr>
@@ -3682,11 +3338,11 @@
       <w:pPr>
         <w:pStyle w:val="Heading4"/>
       </w:pPr>
-      <w:bookmarkStart w:id="18" w:name="_Toc494286168"/>
+      <w:bookmarkStart w:id="17" w:name="_Toc494460555"/>
       <w:r>
         <w:t>Data dictionary for Element: Password</w:t>
       </w:r>
-      <w:bookmarkEnd w:id="18"/>
+      <w:bookmarkEnd w:id="17"/>
     </w:p>
     <w:tbl>
       <w:tblPr>
@@ -3919,14 +3575,14 @@
       <w:pPr>
         <w:pStyle w:val="Heading4"/>
       </w:pPr>
-      <w:bookmarkStart w:id="19" w:name="_Toc494286169"/>
+      <w:bookmarkStart w:id="18" w:name="_Toc494460556"/>
       <w:r>
         <w:t xml:space="preserve">Data </w:t>
       </w:r>
       <w:r>
         <w:t>dictionary for Element: File</w:t>
       </w:r>
-      <w:bookmarkEnd w:id="19"/>
+      <w:bookmarkEnd w:id="18"/>
     </w:p>
     <w:tbl>
       <w:tblPr>
@@ -4008,10 +3664,7 @@
             </w:r>
             <w:proofErr w:type="spellEnd"/>
             <w:r>
-              <w:t xml:space="preserve"> </w:t>
-            </w:r>
-            <w:r>
-              <w:t>(primary key)</w:t>
+              <w:t xml:space="preserve"> (primary key)</w:t>
             </w:r>
           </w:p>
         </w:tc>
@@ -4313,11 +3966,11 @@
       <w:pPr>
         <w:pStyle w:val="Heading4"/>
       </w:pPr>
-      <w:bookmarkStart w:id="20" w:name="_Toc494286170"/>
+      <w:bookmarkStart w:id="19" w:name="_Toc494460557"/>
       <w:r>
         <w:t>Data dictionary for Element: Area</w:t>
       </w:r>
-      <w:bookmarkEnd w:id="20"/>
+      <w:bookmarkEnd w:id="19"/>
     </w:p>
     <w:tbl>
       <w:tblPr>
@@ -4603,22 +4256,22 @@
       <w:pPr>
         <w:pStyle w:val="Heading2"/>
       </w:pPr>
-      <w:bookmarkStart w:id="21" w:name="_Toc494286171"/>
+      <w:bookmarkStart w:id="20" w:name="_Toc494460558"/>
       <w:r>
         <w:lastRenderedPageBreak/>
         <w:t>SQLite database design (Relational database)</w:t>
       </w:r>
+      <w:bookmarkEnd w:id="20"/>
+    </w:p>
+    <w:p>
+      <w:pPr>
+        <w:pStyle w:val="Heading3"/>
+      </w:pPr>
+      <w:bookmarkStart w:id="21" w:name="_Toc494460559"/>
+      <w:r>
+        <w:t>Conceptual diagram</w:t>
+      </w:r>
       <w:bookmarkEnd w:id="21"/>
-    </w:p>
-    <w:p>
-      <w:pPr>
-        <w:pStyle w:val="Heading3"/>
-      </w:pPr>
-      <w:bookmarkStart w:id="22" w:name="_Toc494286172"/>
-      <w:r>
-        <w:t>Conceptual diagram</w:t>
-      </w:r>
-      <w:bookmarkEnd w:id="22"/>
     </w:p>
     <w:p>
       <w:r>
@@ -4627,9 +4280,9 @@
         </w:rPr>
         <w:drawing>
           <wp:inline distT="0" distB="0" distL="0" distR="0">
-            <wp:extent cx="5968365" cy="1652270"/>
-            <wp:effectExtent l="0" t="0" r="0" b="5080"/>
-            <wp:docPr id="8" name="Picture 8"/>
+            <wp:extent cx="5968365" cy="4138863"/>
+            <wp:effectExtent l="0" t="0" r="0" b="0"/>
+            <wp:docPr id="1" name="Picture 1"/>
             <wp:cNvGraphicFramePr>
               <a:graphicFrameLocks xmlns:a="http://schemas.openxmlformats.org/drawingml/2006/main" noChangeAspect="1"/>
             </wp:cNvGraphicFramePr>
@@ -4637,7 +4290,7 @@
               <a:graphicData uri="http://schemas.openxmlformats.org/drawingml/2006/picture">
                 <pic:pic xmlns:pic="http://schemas.openxmlformats.org/drawingml/2006/picture">
                   <pic:nvPicPr>
-                    <pic:cNvPr id="8" name="Conceptual_Diagram.png"/>
+                    <pic:cNvPr id="1" name="ObjectDiagram_ForXMLdatabase.png"/>
                     <pic:cNvPicPr/>
                   </pic:nvPicPr>
                   <pic:blipFill>
@@ -4655,7 +4308,7 @@
                   <pic:spPr>
                     <a:xfrm>
                       <a:off x="0" y="0"/>
-                      <a:ext cx="5968365" cy="1652270"/>
+                      <a:ext cx="5975689" cy="4143942"/>
                     </a:xfrm>
                     <a:prstGeom prst="rect">
                       <a:avLst/>
@@ -4668,115 +4321,128 @@
         </w:drawing>
       </w:r>
     </w:p>
+    <w:p>
+      <w:pPr>
+        <w:pStyle w:val="Heading3"/>
+      </w:pPr>
+      <w:bookmarkStart w:id="22" w:name="_Toc494460560"/>
+      <w:r>
+        <w:t>Description</w:t>
+      </w:r>
+      <w:bookmarkEnd w:id="22"/>
+      <w:r>
+        <w:t xml:space="preserve"> </w:t>
+      </w:r>
+    </w:p>
+    <w:p>
+      <w:r>
+        <w:t xml:space="preserve">This diagram displays the conceptual model of the SQLite database. This database will be created after the it has imported the user’s data. The user </w:t>
+      </w:r>
+      <w:r>
+        <w:t xml:space="preserve">session </w:t>
+      </w:r>
+      <w:r>
+        <w:t xml:space="preserve">will have the user’s details who is currently logged in. The user will have a password and an admin area where he can make changes to his account such as changing password (optional up to user to set it up). Each user will have zero or more files. </w:t>
+      </w:r>
+      <w:r>
+        <w:t>The local database will only hold the Area and file information</w:t>
+      </w:r>
+      <w:r>
+        <w:t>. All the data other than the primary and foreign keys will be stored after encryption using user’s password. The database contents will be decrypted when user makes request.</w:t>
+      </w:r>
+    </w:p>
+    <w:p>
+      <w:pPr>
+        <w:pStyle w:val="Heading3"/>
+      </w:pPr>
+      <w:bookmarkStart w:id="23" w:name="_Toc494460561"/>
+      <w:r>
+        <w:t>Purpose</w:t>
+      </w:r>
+      <w:r>
+        <w:t xml:space="preserve"> of Tables</w:t>
+      </w:r>
+      <w:bookmarkEnd w:id="23"/>
+      <w:r>
+        <w:t xml:space="preserve"> </w:t>
+      </w:r>
+    </w:p>
+    <w:p>
+      <w:pPr>
+        <w:pStyle w:val="Heading4"/>
+      </w:pPr>
+      <w:bookmarkStart w:id="24" w:name="_Toc494460562"/>
+      <w:r>
+        <w:t>Purpose of Area Table</w:t>
+      </w:r>
+      <w:bookmarkEnd w:id="24"/>
+    </w:p>
+    <w:p>
+      <w:r>
+        <w:t xml:space="preserve">This table stores the information regarding the Area a </w:t>
+      </w:r>
+      <w:r>
+        <w:t>file was created</w:t>
+      </w:r>
+      <w:r>
+        <w:t>. The radius is the area around that point where the files grouped in that area can be accessed.</w:t>
+      </w:r>
+      <w:r>
+        <w:t xml:space="preserve"> The longitudinal and latitudinal value is used to encrypt the file in that area</w:t>
+      </w:r>
+      <w:r>
+        <w:t>.</w:t>
+      </w:r>
+    </w:p>
+    <w:p>
+      <w:pPr>
+        <w:pStyle w:val="Heading4"/>
+      </w:pPr>
+      <w:bookmarkStart w:id="25" w:name="_Toc494460563"/>
+      <w:r>
+        <w:lastRenderedPageBreak/>
+        <w:t>Purpose of File Table</w:t>
+      </w:r>
+      <w:bookmarkEnd w:id="25"/>
+    </w:p>
+    <w:p>
+      <w:r>
+        <w:t>This table stores all the information regarding a file used by the user. When the file is imported into the application, a new file name is generated and it is mapped with the actual table. The lo</w:t>
+      </w:r>
+      <w:r>
+        <w:t xml:space="preserve">ngitude and the latitude of the location where the file was created is also stored. </w:t>
+      </w:r>
+      <w:r>
+        <w:t>The file will also will have a password which was used to encrypt the file.</w:t>
+      </w:r>
+    </w:p>
+    <w:p>
+      <w:pPr>
+        <w:pStyle w:val="Heading4"/>
+      </w:pPr>
+      <w:bookmarkStart w:id="26" w:name="_Toc490850606"/>
+      <w:bookmarkStart w:id="27" w:name="_Toc494460564"/>
+      <w:r>
+        <w:t>Purpose of User Table</w:t>
+      </w:r>
+      <w:bookmarkEnd w:id="26"/>
+      <w:bookmarkEnd w:id="27"/>
+    </w:p>
+    <w:p>
+      <w:r>
+        <w:t>The user stores the details of the user currently logged into the system. The user will have a password and an admin area where he can make changes to the account. The primary key of the table will be the email ID. This table will only one record as the database only belongs to one user.</w:t>
+      </w:r>
+    </w:p>
     <w:p/>
     <w:p>
       <w:pPr>
         <w:pStyle w:val="Heading3"/>
       </w:pPr>
-      <w:bookmarkStart w:id="23" w:name="_Toc494286173"/>
-      <w:r>
-        <w:t>Description</w:t>
-      </w:r>
-      <w:bookmarkEnd w:id="23"/>
-      <w:r>
-        <w:t xml:space="preserve"> </w:t>
-      </w:r>
-    </w:p>
-    <w:p>
-      <w:r>
-        <w:t xml:space="preserve">This diagram displays the conceptual model of the SQLite database. This database will be created after the it has imported the user’s data. The user </w:t>
-      </w:r>
-      <w:r>
-        <w:t xml:space="preserve">session </w:t>
-      </w:r>
-      <w:r>
-        <w:t xml:space="preserve">will have the user’s details who is currently logged in. The user will have a password and an admin area where he can make changes to his account such as changing password (optional up to user to set it up). Each user will have zero or more files. </w:t>
-      </w:r>
-      <w:r>
-        <w:t>The local database will only hold the Area and file information</w:t>
-      </w:r>
-      <w:r>
-        <w:t>. All the data other than the primary and foreign keys will be stored after encryption using user’s password. The database contents will be decrypted when user makes request.</w:t>
-      </w:r>
-    </w:p>
-    <w:p>
-      <w:pPr>
-        <w:pStyle w:val="Heading3"/>
-      </w:pPr>
-      <w:bookmarkStart w:id="24" w:name="_Toc494286174"/>
-      <w:r>
-        <w:t>Purpose</w:t>
-      </w:r>
-      <w:r>
-        <w:t xml:space="preserve"> of Tables</w:t>
-      </w:r>
-      <w:bookmarkEnd w:id="24"/>
-      <w:r>
-        <w:t xml:space="preserve"> </w:t>
-      </w:r>
-    </w:p>
-    <w:p>
-      <w:pPr>
-        <w:pStyle w:val="Heading4"/>
-      </w:pPr>
-      <w:bookmarkStart w:id="25" w:name="_Toc494286175"/>
-      <w:r>
-        <w:t>Purpose of Area Table</w:t>
-      </w:r>
-      <w:bookmarkEnd w:id="25"/>
-    </w:p>
-    <w:p>
-      <w:r>
-        <w:t xml:space="preserve">This table stores the information regarding the Area a </w:t>
-      </w:r>
-      <w:r>
-        <w:t>file was created</w:t>
-      </w:r>
-      <w:r>
-        <w:t>. The radius is the area around that point where the files grouped in that area can be accessed.</w:t>
-      </w:r>
-      <w:r>
-        <w:t xml:space="preserve"> The longitudinal and latitudinal value is used to encrypt the file in that area</w:t>
-      </w:r>
-      <w:r>
-        <w:t>.</w:t>
-      </w:r>
-    </w:p>
-    <w:p>
-      <w:pPr>
-        <w:pStyle w:val="Heading4"/>
-      </w:pPr>
-      <w:bookmarkStart w:id="26" w:name="_Toc494286176"/>
-      <w:r>
-        <w:t>Purpose of File Table</w:t>
-      </w:r>
-      <w:bookmarkEnd w:id="26"/>
-    </w:p>
-    <w:p>
-      <w:r>
-        <w:t>This table stores all the information regarding a file used by the user. When the file is imported into the application, a new file name is generated and it is mapped with the actual table. The lo</w:t>
-      </w:r>
-      <w:r>
-        <w:t xml:space="preserve">ngitude and the latitude of the location where the file was created is also stored. </w:t>
-      </w:r>
-      <w:r>
-        <w:t>The file will also will have a password which was used to encrypt the file.</w:t>
-      </w:r>
-    </w:p>
-    <w:p/>
-    <w:p/>
-    <w:p/>
-    <w:p/>
-    <w:p>
-      <w:pPr>
-        <w:pStyle w:val="Heading3"/>
-      </w:pPr>
-      <w:bookmarkStart w:id="27" w:name="_Toc494286177"/>
-      <w:r>
-        <w:lastRenderedPageBreak/>
+      <w:bookmarkStart w:id="28" w:name="_Toc494460565"/>
+      <w:r>
         <w:t>Relations</w:t>
       </w:r>
-      <w:bookmarkEnd w:id="27"/>
+      <w:bookmarkEnd w:id="28"/>
     </w:p>
     <w:p>
       <w:r>
@@ -5046,11 +4712,11 @@
           <w:pPr>
             <w:pStyle w:val="Heading1"/>
           </w:pPr>
-          <w:bookmarkStart w:id="28" w:name="_Toc494286178"/>
+          <w:bookmarkStart w:id="29" w:name="_Toc494460566"/>
           <w:r>
             <w:t>References</w:t>
           </w:r>
-          <w:bookmarkEnd w:id="28"/>
+          <w:bookmarkEnd w:id="29"/>
         </w:p>
         <w:sdt>
           <w:sdtPr>
@@ -5215,20 +4881,14 @@
     <w:p/>
     <w:p/>
     <w:p/>
-    <w:p/>
-    <w:p/>
-    <w:p/>
-    <w:p/>
-    <w:p/>
-    <w:p/>
-    <w:p/>
-    <w:p/>
     <w:p>
       <w:pPr>
         <w:pStyle w:val="Heading1"/>
       </w:pPr>
-      <w:bookmarkStart w:id="29" w:name="_Toc494286179"/>
-      <w:bookmarkEnd w:id="12"/>
+      <w:bookmarkStart w:id="30" w:name="_Toc494460567"/>
+      <w:bookmarkStart w:id="31" w:name="_GoBack"/>
+      <w:bookmarkEnd w:id="11"/>
+      <w:bookmarkEnd w:id="31"/>
       <w:r>
         <w:lastRenderedPageBreak/>
         <w:t>Appendi</w:t>
@@ -5239,7 +4899,7 @@
       <w:r>
         <w:t xml:space="preserve"> – XML Schema</w:t>
       </w:r>
-      <w:bookmarkEnd w:id="29"/>
+      <w:bookmarkEnd w:id="30"/>
       <w:r>
         <w:t xml:space="preserve"> </w:t>
       </w:r>
@@ -5254,8 +4914,8 @@
         <w:ind w:left="-993" w:right="-498"/>
       </w:pPr>
     </w:p>
-    <w:bookmarkStart w:id="30" w:name="_MON_1564406534"/>
-    <w:bookmarkEnd w:id="30"/>
+    <w:bookmarkStart w:id="32" w:name="_MON_1564406534"/>
+    <w:bookmarkEnd w:id="32"/>
     <w:p>
       <w:pPr>
         <w:ind w:left="-1418"/>
@@ -5281,27 +4941,27 @@
             <v:path o:extrusionok="f" gradientshapeok="t" o:connecttype="rect"/>
             <o:lock v:ext="edit" aspectratio="t"/>
           </v:shapetype>
-          <v:shape id="_x0000_i1051" type="#_x0000_t75" style="width:581.05pt;height:536.85pt" o:ole="">
+          <v:shape id="_x0000_i1025" type="#_x0000_t75" style="width:581.05pt;height:536.85pt" o:ole="">
             <v:imagedata r:id="rId14" o:title=""/>
           </v:shape>
-          <o:OLEObject Type="Embed" ProgID="Word.Document.12" ShapeID="_x0000_i1051" DrawAspect="Content" ObjectID="_1568028238" r:id="rId15">
+          <o:OLEObject Type="Embed" ProgID="Word.Document.12" ShapeID="_x0000_i1025" DrawAspect="Content" ObjectID="_1568202430" r:id="rId15">
             <o:FieldCodes>\s</o:FieldCodes>
           </o:OLEObject>
         </w:object>
       </w:r>
     </w:p>
-    <w:bookmarkStart w:id="31" w:name="_MON_1564409764"/>
-    <w:bookmarkEnd w:id="31"/>
+    <w:bookmarkStart w:id="33" w:name="_MON_1564409764"/>
+    <w:bookmarkEnd w:id="33"/>
     <w:p>
       <w:pPr>
         <w:ind w:left="-1418"/>
       </w:pPr>
       <w:r>
         <w:object w:dxaOrig="11546" w:dyaOrig="4458">
-          <v:shape id="_x0000_i1056" type="#_x0000_t75" style="width:576.65pt;height:222.95pt" o:ole="">
+          <v:shape id="_x0000_i1026" type="#_x0000_t75" style="width:576.65pt;height:222.95pt" o:ole="">
             <v:imagedata r:id="rId16" o:title=""/>
           </v:shape>
-          <o:OLEObject Type="Embed" ProgID="Word.OpenDocumentText.12" ShapeID="_x0000_i1056" DrawAspect="Content" ObjectID="_1568028239" r:id="rId17"/>
+          <o:OLEObject Type="Embed" ProgID="Word.OpenDocumentText.12" ShapeID="_x0000_i1026" DrawAspect="Content" ObjectID="_1568202431" r:id="rId17"/>
         </w:object>
       </w:r>
     </w:p>
@@ -5398,7 +5058,7 @@
           <w:rPr>
             <w:noProof/>
           </w:rPr>
-          <w:t>9</w:t>
+          <w:t>2</w:t>
         </w:r>
         <w:r>
           <w:rPr>
@@ -5562,7 +5222,7 @@
             </wp:anchor>
           </w:drawing>
         </mc:Choice>
-        <mc:Fallback xmlns="">
+        <mc:Fallback>
           <w:pict>
             <v:line w14:anchorId="7BF0541E" id="Straight Connector 15" o:spid="_x0000_s1026" style="position:absolute;z-index:251659264;visibility:visible;mso-wrap-style:square;mso-wrap-distance-left:9pt;mso-wrap-distance-top:0;mso-wrap-distance-right:9pt;mso-wrap-distance-bottom:0;mso-position-horizontal:absolute;mso-position-horizontal-relative:text;mso-position-vertical:absolute;mso-position-vertical-relative:text" from="0,0" to="494.85pt,0" o:gfxdata="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" strokecolor="#278568" strokeweight="1pt">
               <v:stroke joinstyle="miter"/>
@@ -6256,14 +5916,14 @@
   <w:latentStyles w:defLockedState="0" w:defUIPriority="99" w:defSemiHidden="0" w:defUnhideWhenUsed="0" w:defQFormat="0" w:count="375">
     <w:lsdException w:name="Normal" w:uiPriority="0" w:qFormat="1"/>
     <w:lsdException w:name="heading 1" w:uiPriority="9" w:qFormat="1"/>
-    <w:lsdException w:name="heading 2" w:uiPriority="9" w:qFormat="1"/>
-    <w:lsdException w:name="heading 3" w:uiPriority="9" w:qFormat="1"/>
-    <w:lsdException w:name="heading 4" w:uiPriority="9" w:qFormat="1"/>
-    <w:lsdException w:name="heading 5" w:uiPriority="9" w:qFormat="1"/>
-    <w:lsdException w:name="heading 6" w:uiPriority="9" w:qFormat="1"/>
-    <w:lsdException w:name="heading 7" w:uiPriority="9" w:qFormat="1"/>
-    <w:lsdException w:name="heading 8" w:uiPriority="9" w:qFormat="1"/>
-    <w:lsdException w:name="heading 9" w:uiPriority="9" w:qFormat="1"/>
+    <w:lsdException w:name="heading 2" w:uiPriority="0" w:qFormat="1"/>
+    <w:lsdException w:name="heading 3" w:uiPriority="0" w:qFormat="1"/>
+    <w:lsdException w:name="heading 4" w:uiPriority="0" w:qFormat="1"/>
+    <w:lsdException w:name="heading 5" w:uiPriority="0" w:qFormat="1"/>
+    <w:lsdException w:name="heading 6" w:uiPriority="0" w:qFormat="1"/>
+    <w:lsdException w:name="heading 7" w:uiPriority="0" w:qFormat="1"/>
+    <w:lsdException w:name="heading 8" w:uiPriority="0" w:qFormat="1"/>
+    <w:lsdException w:name="heading 9" w:uiPriority="0" w:qFormat="1"/>
     <w:lsdException w:name="index 1" w:semiHidden="1" w:unhideWhenUsed="1"/>
     <w:lsdException w:name="index 2" w:semiHidden="1" w:unhideWhenUsed="1"/>
     <w:lsdException w:name="index 3" w:semiHidden="1" w:unhideWhenUsed="1"/>
@@ -7825,7 +7485,7 @@
 </file>
 
 <file path=customXml/itemProps1.xml><?xml version="1.0" encoding="utf-8"?>
-<ds:datastoreItem xmlns:ds="http://schemas.openxmlformats.org/officeDocument/2006/customXml" ds:itemID="{4A5DE2A8-A497-4129-8E85-22F4AE678EAF}">
+<ds:datastoreItem xmlns:ds="http://schemas.openxmlformats.org/officeDocument/2006/customXml" ds:itemID="{115C1423-6131-433A-B123-666745AD7505}">
   <ds:schemaRefs>
     <ds:schemaRef ds:uri="http://schemas.openxmlformats.org/officeDocument/2006/bibliography"/>
   </ds:schemaRefs>

</xml_diff>

<commit_message>
Made some chnages to database document
</commit_message>
<xml_diff>
--- a/FYP documentation/Database_Design_Document_LocADoc.docx
+++ b/FYP documentation/Database_Design_Document_LocADoc.docx
@@ -2659,14 +2659,14 @@
       <w:pPr>
         <w:pStyle w:val="Heading1"/>
       </w:pPr>
-      <w:bookmarkStart w:id="11" w:name="_Toc434992888"/>
-      <w:bookmarkStart w:id="12" w:name="_Toc494460550"/>
+      <w:bookmarkStart w:id="11" w:name="_Toc494460550"/>
+      <w:bookmarkStart w:id="12" w:name="_Toc434992888"/>
       <w:bookmarkEnd w:id="10"/>
       <w:r>
         <w:lastRenderedPageBreak/>
         <w:t>Detailed Database Design</w:t>
       </w:r>
-      <w:bookmarkEnd w:id="12"/>
+      <w:bookmarkEnd w:id="11"/>
     </w:p>
     <w:p>
       <w:pPr>
@@ -2697,9 +2697,9 @@
         </w:rPr>
         <w:drawing>
           <wp:inline distT="0" distB="0" distL="0" distR="0">
-            <wp:extent cx="5968365" cy="5972810"/>
+            <wp:extent cx="5760720" cy="6380983"/>
             <wp:effectExtent l="0" t="0" r="0" b="0"/>
-            <wp:docPr id="6" name="Picture 6"/>
+            <wp:docPr id="2" name="Picture 2"/>
             <wp:cNvGraphicFramePr>
               <a:graphicFrameLocks xmlns:a="http://schemas.openxmlformats.org/drawingml/2006/main" noChangeAspect="1"/>
             </wp:cNvGraphicFramePr>
@@ -2707,7 +2707,7 @@
               <a:graphicData uri="http://schemas.openxmlformats.org/drawingml/2006/picture">
                 <pic:pic xmlns:pic="http://schemas.openxmlformats.org/drawingml/2006/picture">
                   <pic:nvPicPr>
-                    <pic:cNvPr id="6" name="NoSQL_Database_Structure.png"/>
+                    <pic:cNvPr id="2" name="NoSQL_Database_Structure.png"/>
                     <pic:cNvPicPr/>
                   </pic:nvPicPr>
                   <pic:blipFill>
@@ -2725,7 +2725,7 @@
                   <pic:spPr>
                     <a:xfrm>
                       <a:off x="0" y="0"/>
-                      <a:ext cx="5968365" cy="5972810"/>
+                      <a:ext cx="5764200" cy="6384837"/>
                     </a:xfrm>
                     <a:prstGeom prst="rect">
                       <a:avLst/>
@@ -2773,7 +2773,6 @@
         <w:t>: Database design</w:t>
       </w:r>
     </w:p>
-    <w:p/>
     <w:p>
       <w:r>
         <w:lastRenderedPageBreak/>
@@ -2870,7 +2869,7 @@
           <wp:inline distT="0" distB="0" distL="0" distR="0">
             <wp:extent cx="5968365" cy="4369435"/>
             <wp:effectExtent l="0" t="0" r="0" b="0"/>
-            <wp:docPr id="7" name="Picture 7"/>
+            <wp:docPr id="5" name="Picture 5"/>
             <wp:cNvGraphicFramePr>
               <a:graphicFrameLocks xmlns:a="http://schemas.openxmlformats.org/drawingml/2006/main" noChangeAspect="1"/>
             </wp:cNvGraphicFramePr>
@@ -2878,7 +2877,7 @@
               <a:graphicData uri="http://schemas.openxmlformats.org/drawingml/2006/picture">
                 <pic:pic xmlns:pic="http://schemas.openxmlformats.org/drawingml/2006/picture">
                   <pic:nvPicPr>
-                    <pic:cNvPr id="7" name="ObjectDiagram_ForXMLdatabase.png"/>
+                    <pic:cNvPr id="5" name="Conceptual_Diagram.png"/>
                     <pic:cNvPicPr/>
                   </pic:nvPicPr>
                   <pic:blipFill>
@@ -4096,6 +4095,106 @@
             </w:r>
             <w:r>
               <w:t>area</w:t>
+            </w:r>
+          </w:p>
+        </w:tc>
+      </w:tr>
+      <w:tr>
+        <w:tc>
+          <w:tcPr>
+            <w:cnfStyle w:val="001000000000" w:firstRow="0" w:lastRow="0" w:firstColumn="1" w:lastColumn="0" w:oddVBand="0" w:evenVBand="0" w:oddHBand="0" w:evenHBand="0" w:firstRowFirstColumn="0" w:firstRowLastColumn="0" w:lastRowFirstColumn="0" w:lastRowLastColumn="0"/>
+            <w:tcW w:w="2547" w:type="dxa"/>
+          </w:tcPr>
+          <w:p>
+            <w:proofErr w:type="spellStart"/>
+            <w:r>
+              <w:t>AreaName</w:t>
+            </w:r>
+            <w:proofErr w:type="spellEnd"/>
+          </w:p>
+        </w:tc>
+        <w:tc>
+          <w:tcPr>
+            <w:tcW w:w="1134" w:type="dxa"/>
+          </w:tcPr>
+          <w:p>
+            <w:pPr>
+              <w:cnfStyle w:val="000000000000" w:firstRow="0" w:lastRow="0" w:firstColumn="0" w:lastColumn="0" w:oddVBand="0" w:evenVBand="0" w:oddHBand="0" w:evenHBand="0" w:firstRowFirstColumn="0" w:firstRowLastColumn="0" w:lastRowFirstColumn="0" w:lastRowLastColumn="0"/>
+            </w:pPr>
+            <w:r>
+              <w:t>string</w:t>
+            </w:r>
+          </w:p>
+        </w:tc>
+        <w:tc>
+          <w:tcPr>
+            <w:tcW w:w="2789" w:type="dxa"/>
+          </w:tcPr>
+          <w:p>
+            <w:pPr>
+              <w:cnfStyle w:val="000000000000" w:firstRow="0" w:lastRow="0" w:firstColumn="0" w:lastColumn="0" w:oddVBand="0" w:evenVBand="0" w:oddHBand="0" w:evenHBand="0" w:firstRowFirstColumn="0" w:firstRowLastColumn="0" w:lastRowFirstColumn="0" w:lastRowLastColumn="0"/>
+            </w:pPr>
+          </w:p>
+        </w:tc>
+        <w:tc>
+          <w:tcPr>
+            <w:tcW w:w="2520" w:type="dxa"/>
+          </w:tcPr>
+          <w:p>
+            <w:pPr>
+              <w:cnfStyle w:val="000000000000" w:firstRow="0" w:lastRow="0" w:firstColumn="0" w:lastColumn="0" w:oddVBand="0" w:evenVBand="0" w:oddHBand="0" w:evenHBand="0" w:firstRowFirstColumn="0" w:firstRowLastColumn="0" w:lastRowFirstColumn="0" w:lastRowLastColumn="0"/>
+            </w:pPr>
+            <w:r>
+              <w:t>Stores the name of the area given by the user.</w:t>
+            </w:r>
+          </w:p>
+        </w:tc>
+      </w:tr>
+      <w:tr>
+        <w:tc>
+          <w:tcPr>
+            <w:cnfStyle w:val="001000000000" w:firstRow="0" w:lastRow="0" w:firstColumn="1" w:lastColumn="0" w:oddVBand="0" w:evenVBand="0" w:oddHBand="0" w:evenHBand="0" w:firstRowFirstColumn="0" w:firstRowLastColumn="0" w:lastRowFirstColumn="0" w:lastRowLastColumn="0"/>
+            <w:tcW w:w="2547" w:type="dxa"/>
+          </w:tcPr>
+          <w:p>
+            <w:r>
+              <w:t>Description</w:t>
+            </w:r>
+          </w:p>
+        </w:tc>
+        <w:tc>
+          <w:tcPr>
+            <w:tcW w:w="1134" w:type="dxa"/>
+          </w:tcPr>
+          <w:p>
+            <w:pPr>
+              <w:cnfStyle w:val="000000000000" w:firstRow="0" w:lastRow="0" w:firstColumn="0" w:lastColumn="0" w:oddVBand="0" w:evenVBand="0" w:oddHBand="0" w:evenHBand="0" w:firstRowFirstColumn="0" w:firstRowLastColumn="0" w:lastRowFirstColumn="0" w:lastRowLastColumn="0"/>
+            </w:pPr>
+            <w:r>
+              <w:t>string</w:t>
+            </w:r>
+          </w:p>
+        </w:tc>
+        <w:tc>
+          <w:tcPr>
+            <w:tcW w:w="2789" w:type="dxa"/>
+          </w:tcPr>
+          <w:p>
+            <w:pPr>
+              <w:cnfStyle w:val="000000000000" w:firstRow="0" w:lastRow="0" w:firstColumn="0" w:lastColumn="0" w:oddVBand="0" w:evenVBand="0" w:oddHBand="0" w:evenHBand="0" w:firstRowFirstColumn="0" w:firstRowLastColumn="0" w:lastRowFirstColumn="0" w:lastRowLastColumn="0"/>
+            </w:pPr>
+          </w:p>
+        </w:tc>
+        <w:tc>
+          <w:tcPr>
+            <w:tcW w:w="2520" w:type="dxa"/>
+          </w:tcPr>
+          <w:p>
+            <w:pPr>
+              <w:cnfStyle w:val="000000000000" w:firstRow="0" w:lastRow="0" w:firstColumn="0" w:lastColumn="0" w:oddVBand="0" w:evenVBand="0" w:oddHBand="0" w:evenHBand="0" w:firstRowFirstColumn="0" w:firstRowLastColumn="0" w:lastRowFirstColumn="0" w:lastRowLastColumn="0"/>
+            </w:pPr>
+            <w:r>
+              <w:t>Stores the description created by the user for the area.</w:t>
             </w:r>
           </w:p>
         </w:tc>
@@ -4442,12 +4541,9 @@
       <w:r>
         <w:t>Relations</w:t>
       </w:r>
+      <w:bookmarkStart w:id="29" w:name="_GoBack"/>
       <w:bookmarkEnd w:id="28"/>
-    </w:p>
-    <w:p>
-      <w:r>
-        <w:t xml:space="preserve"> </w:t>
-      </w:r>
+      <w:bookmarkEnd w:id="29"/>
     </w:p>
     <w:tbl>
       <w:tblPr>
@@ -4712,11 +4808,11 @@
           <w:pPr>
             <w:pStyle w:val="Heading1"/>
           </w:pPr>
-          <w:bookmarkStart w:id="29" w:name="_Toc494460566"/>
+          <w:bookmarkStart w:id="30" w:name="_Toc494460566"/>
           <w:r>
             <w:t>References</w:t>
           </w:r>
-          <w:bookmarkEnd w:id="29"/>
+          <w:bookmarkEnd w:id="30"/>
         </w:p>
         <w:sdt>
           <w:sdtPr>
@@ -4885,10 +4981,8 @@
       <w:pPr>
         <w:pStyle w:val="Heading1"/>
       </w:pPr>
-      <w:bookmarkStart w:id="30" w:name="_Toc494460567"/>
-      <w:bookmarkStart w:id="31" w:name="_GoBack"/>
-      <w:bookmarkEnd w:id="11"/>
-      <w:bookmarkEnd w:id="31"/>
+      <w:bookmarkStart w:id="31" w:name="_Toc494460567"/>
+      <w:bookmarkEnd w:id="12"/>
       <w:r>
         <w:lastRenderedPageBreak/>
         <w:t>Appendi</w:t>
@@ -4899,7 +4993,7 @@
       <w:r>
         <w:t xml:space="preserve"> – XML Schema</w:t>
       </w:r>
-      <w:bookmarkEnd w:id="30"/>
+      <w:bookmarkEnd w:id="31"/>
       <w:r>
         <w:t xml:space="preserve"> </w:t>
       </w:r>
@@ -4921,7 +5015,7 @@
         <w:ind w:left="-1418"/>
       </w:pPr>
       <w:r>
-        <w:object w:dxaOrig="11618" w:dyaOrig="10740">
+        <w:object w:dxaOrig="11618" w:dyaOrig="10960">
           <v:shapetype id="_x0000_t75" coordsize="21600,21600" o:spt="75" o:preferrelative="t" path="m@4@5l@4@11@9@11@9@5xe" filled="f" stroked="f">
             <v:stroke joinstyle="miter"/>
             <v:formulas>
@@ -4941,10 +5035,10 @@
             <v:path o:extrusionok="f" gradientshapeok="t" o:connecttype="rect"/>
             <o:lock v:ext="edit" aspectratio="t"/>
           </v:shapetype>
-          <v:shape id="_x0000_i1025" type="#_x0000_t75" style="width:581.05pt;height:536.85pt" o:ole="">
+          <v:shape id="_x0000_i1030" type="#_x0000_t75" style="width:580.8pt;height:547.8pt" o:ole="">
             <v:imagedata r:id="rId14" o:title=""/>
           </v:shape>
-          <o:OLEObject Type="Embed" ProgID="Word.Document.12" ShapeID="_x0000_i1025" DrawAspect="Content" ObjectID="_1568202430" r:id="rId15">
+          <o:OLEObject Type="Embed" ProgID="Word.Document.12" ShapeID="_x0000_i1030" DrawAspect="Content" ObjectID="_1568211314" r:id="rId15">
             <o:FieldCodes>\s</o:FieldCodes>
           </o:OLEObject>
         </w:object>
@@ -4958,10 +5052,10 @@
       </w:pPr>
       <w:r>
         <w:object w:dxaOrig="11546" w:dyaOrig="4458">
-          <v:shape id="_x0000_i1026" type="#_x0000_t75" style="width:576.65pt;height:222.95pt" o:ole="">
+          <v:shape id="_x0000_i1026" type="#_x0000_t75" style="width:576.6pt;height:223.2pt" o:ole="">
             <v:imagedata r:id="rId16" o:title=""/>
           </v:shape>
-          <o:OLEObject Type="Embed" ProgID="Word.OpenDocumentText.12" ShapeID="_x0000_i1026" DrawAspect="Content" ObjectID="_1568202431" r:id="rId17"/>
+          <o:OLEObject Type="Embed" ProgID="Word.OpenDocumentText.12" ShapeID="_x0000_i1026" DrawAspect="Content" ObjectID="_1568211315" r:id="rId17"/>
         </w:object>
       </w:r>
     </w:p>
@@ -5058,7 +5152,7 @@
           <w:rPr>
             <w:noProof/>
           </w:rPr>
-          <w:t>2</w:t>
+          <w:t>6</w:t>
         </w:r>
         <w:r>
           <w:rPr>
@@ -7485,7 +7579,7 @@
 </file>
 
 <file path=customXml/itemProps1.xml><?xml version="1.0" encoding="utf-8"?>
-<ds:datastoreItem xmlns:ds="http://schemas.openxmlformats.org/officeDocument/2006/customXml" ds:itemID="{115C1423-6131-433A-B123-666745AD7505}">
+<ds:datastoreItem xmlns:ds="http://schemas.openxmlformats.org/officeDocument/2006/customXml" ds:itemID="{58539CF9-67FA-4B13-A544-407439897652}">
   <ds:schemaRefs>
     <ds:schemaRef ds:uri="http://schemas.openxmlformats.org/officeDocument/2006/bibliography"/>
   </ds:schemaRefs>

</xml_diff>

<commit_message>
made changes to SRS
</commit_message>
<xml_diff>
--- a/FYP documentation/Database_Design_Document_LocADoc.docx
+++ b/FYP documentation/Database_Design_Document_LocADoc.docx
@@ -148,7 +148,7 @@
           <w:b/>
           <w:sz w:val="48"/>
         </w:rPr>
-        <w:t>1.1</w:t>
+        <w:t>2.0</w:t>
       </w:r>
     </w:p>
     <w:p>
@@ -191,11 +191,11 @@
       </w:pPr>
     </w:p>
     <w:p/>
+    <w:bookmarkStart w:id="1" w:name="_Toc434992859"/>
     <w:p>
       <w:pPr>
         <w:pStyle w:val="Title"/>
       </w:pPr>
-      <w:bookmarkStart w:id="1" w:name="_Toc434992859"/>
       <w:r>
         <w:rPr>
           <w:rFonts w:ascii="Calibri" w:eastAsiaTheme="minorEastAsia" w:hAnsi="Calibri"/>
@@ -843,7 +843,7 @@
               <w:spacing w:before="100"/>
             </w:pPr>
             <w:r>
-              <w:t>1.1</w:t>
+              <w:t>2.0</w:t>
             </w:r>
           </w:p>
         </w:tc>
@@ -859,6 +859,11 @@
             <w:r>
               <w:t>Made modification to the structure of both NoSQL database and SQLite database</w:t>
             </w:r>
+            <w:r>
+              <w:t>.</w:t>
+            </w:r>
+            <w:bookmarkStart w:id="2" w:name="_GoBack"/>
+            <w:bookmarkEnd w:id="2"/>
           </w:p>
         </w:tc>
         <w:tc>
@@ -948,7 +953,7 @@
       </w:r>
       <w:bookmarkEnd w:id="1"/>
     </w:p>
-    <w:bookmarkStart w:id="2" w:name="_Toc434992860"/>
+    <w:bookmarkStart w:id="3" w:name="_Toc434992860"/>
     <w:p>
       <w:pPr>
         <w:pStyle w:val="TOC1"/>
@@ -2378,13 +2383,13 @@
       <w:pPr>
         <w:pStyle w:val="Heading1"/>
       </w:pPr>
-      <w:bookmarkStart w:id="3" w:name="_Toc494460546"/>
+      <w:bookmarkStart w:id="4" w:name="_Toc494460546"/>
       <w:r>
         <w:lastRenderedPageBreak/>
         <w:t>Introduction</w:t>
       </w:r>
-      <w:bookmarkEnd w:id="2"/>
       <w:bookmarkEnd w:id="3"/>
+      <w:bookmarkEnd w:id="4"/>
     </w:p>
     <w:p>
       <w:r>
@@ -2401,13 +2406,13 @@
       <w:pPr>
         <w:pStyle w:val="Heading2"/>
       </w:pPr>
-      <w:bookmarkStart w:id="4" w:name="_Toc434992861"/>
-      <w:bookmarkStart w:id="5" w:name="_Toc494460547"/>
+      <w:bookmarkStart w:id="5" w:name="_Toc434992861"/>
+      <w:bookmarkStart w:id="6" w:name="_Toc494460547"/>
       <w:r>
         <w:t>Document Objectives</w:t>
       </w:r>
-      <w:bookmarkEnd w:id="4"/>
       <w:bookmarkEnd w:id="5"/>
+      <w:bookmarkEnd w:id="6"/>
     </w:p>
     <w:p>
       <w:r>
@@ -2452,16 +2457,16 @@
       <w:pPr>
         <w:pStyle w:val="Heading2"/>
       </w:pPr>
-      <w:bookmarkStart w:id="6" w:name="_Toc434992862"/>
-      <w:bookmarkStart w:id="7" w:name="_Toc494460548"/>
+      <w:bookmarkStart w:id="7" w:name="_Toc434992862"/>
+      <w:bookmarkStart w:id="8" w:name="_Toc494460548"/>
       <w:r>
         <w:t>Intended Audiences</w:t>
       </w:r>
-      <w:bookmarkEnd w:id="6"/>
       <w:bookmarkEnd w:id="7"/>
-    </w:p>
-    <w:p>
-      <w:bookmarkStart w:id="8" w:name="_Toc434992863"/>
+      <w:bookmarkEnd w:id="8"/>
+    </w:p>
+    <w:p>
+      <w:bookmarkStart w:id="9" w:name="_Toc434992863"/>
       <w:r>
         <w:t>This DDD is intended for the following audiences:</w:t>
       </w:r>
@@ -2527,15 +2532,15 @@
       <w:pPr>
         <w:pStyle w:val="Heading2"/>
       </w:pPr>
-      <w:bookmarkStart w:id="9" w:name="_Toc494460549"/>
+      <w:bookmarkStart w:id="10" w:name="_Toc494460549"/>
       <w:r>
         <w:t>References</w:t>
       </w:r>
-      <w:bookmarkEnd w:id="8"/>
       <w:bookmarkEnd w:id="9"/>
-    </w:p>
-    <w:p>
-      <w:bookmarkStart w:id="10" w:name="_Toc434992864"/>
+      <w:bookmarkEnd w:id="10"/>
+    </w:p>
+    <w:p>
+      <w:bookmarkStart w:id="11" w:name="_Toc434992864"/>
       <w:r>
         <w:t>This DDD refers to the following references:</w:t>
       </w:r>
@@ -2659,14 +2664,14 @@
       <w:pPr>
         <w:pStyle w:val="Heading1"/>
       </w:pPr>
-      <w:bookmarkStart w:id="11" w:name="_Toc494460550"/>
-      <w:bookmarkStart w:id="12" w:name="_Toc434992888"/>
-      <w:bookmarkEnd w:id="10"/>
+      <w:bookmarkStart w:id="12" w:name="_Toc494460550"/>
+      <w:bookmarkStart w:id="13" w:name="_Toc434992888"/>
+      <w:bookmarkEnd w:id="11"/>
       <w:r>
         <w:lastRenderedPageBreak/>
         <w:t>Detailed Database Design</w:t>
       </w:r>
-      <w:bookmarkEnd w:id="11"/>
+      <w:bookmarkEnd w:id="12"/>
     </w:p>
     <w:p>
       <w:pPr>
@@ -2681,14 +2686,14 @@
       <w:pPr>
         <w:pStyle w:val="Heading2"/>
       </w:pPr>
-      <w:bookmarkStart w:id="13" w:name="_Toc494460551"/>
+      <w:bookmarkStart w:id="14" w:name="_Toc494460551"/>
       <w:r>
         <w:t xml:space="preserve">DynamoDB design </w:t>
       </w:r>
       <w:r>
         <w:t>(NoSQL database)</w:t>
       </w:r>
-      <w:bookmarkEnd w:id="13"/>
+      <w:bookmarkEnd w:id="14"/>
     </w:p>
     <w:p>
       <w:r>
@@ -2846,11 +2851,11 @@
       <w:pPr>
         <w:pStyle w:val="Heading3"/>
       </w:pPr>
-      <w:bookmarkStart w:id="14" w:name="_Toc494460552"/>
+      <w:bookmarkStart w:id="15" w:name="_Toc494460552"/>
       <w:r>
         <w:t>Object Diagram</w:t>
       </w:r>
-      <w:bookmarkEnd w:id="14"/>
+      <w:bookmarkEnd w:id="15"/>
     </w:p>
     <w:p>
       <w:r>
@@ -2923,22 +2928,22 @@
       <w:pPr>
         <w:pStyle w:val="Heading3"/>
       </w:pPr>
-      <w:bookmarkStart w:id="15" w:name="_Toc494460553"/>
+      <w:bookmarkStart w:id="16" w:name="_Toc494460553"/>
       <w:r>
         <w:lastRenderedPageBreak/>
         <w:t>Data dictionary</w:t>
       </w:r>
-      <w:bookmarkEnd w:id="15"/>
+      <w:bookmarkEnd w:id="16"/>
     </w:p>
     <w:p>
       <w:pPr>
         <w:pStyle w:val="Heading4"/>
       </w:pPr>
-      <w:bookmarkStart w:id="16" w:name="_Toc494460554"/>
+      <w:bookmarkStart w:id="17" w:name="_Toc494460554"/>
       <w:r>
         <w:t>Data dictionary for Element: User</w:t>
       </w:r>
-      <w:bookmarkEnd w:id="16"/>
+      <w:bookmarkEnd w:id="17"/>
     </w:p>
     <w:tbl>
       <w:tblPr>
@@ -3334,11 +3339,11 @@
       <w:pPr>
         <w:pStyle w:val="Heading4"/>
       </w:pPr>
-      <w:bookmarkStart w:id="17" w:name="_Toc494460555"/>
+      <w:bookmarkStart w:id="18" w:name="_Toc494460555"/>
       <w:r>
         <w:t>Data dictionary for Element: Password</w:t>
       </w:r>
-      <w:bookmarkEnd w:id="17"/>
+      <w:bookmarkEnd w:id="18"/>
     </w:p>
     <w:tbl>
       <w:tblPr>
@@ -3571,14 +3576,14 @@
       <w:pPr>
         <w:pStyle w:val="Heading4"/>
       </w:pPr>
-      <w:bookmarkStart w:id="18" w:name="_Toc494460556"/>
+      <w:bookmarkStart w:id="19" w:name="_Toc494460556"/>
       <w:r>
         <w:t xml:space="preserve">Data </w:t>
       </w:r>
       <w:r>
         <w:t>dictionary for Element: File</w:t>
       </w:r>
-      <w:bookmarkEnd w:id="18"/>
+      <w:bookmarkEnd w:id="19"/>
     </w:p>
     <w:tbl>
       <w:tblPr>
@@ -3962,11 +3967,11 @@
       <w:pPr>
         <w:pStyle w:val="Heading4"/>
       </w:pPr>
-      <w:bookmarkStart w:id="19" w:name="_Toc494460557"/>
+      <w:bookmarkStart w:id="20" w:name="_Toc494460557"/>
       <w:r>
         <w:t>Data dictionary for Element: Area</w:t>
       </w:r>
-      <w:bookmarkEnd w:id="19"/>
+      <w:bookmarkEnd w:id="20"/>
     </w:p>
     <w:tbl>
       <w:tblPr>
@@ -4352,25 +4357,24 @@
       <w:pPr>
         <w:pStyle w:val="Heading2"/>
       </w:pPr>
-      <w:bookmarkStart w:id="20" w:name="_Toc494460558"/>
+      <w:bookmarkStart w:id="21" w:name="_Toc494460558"/>
       <w:r>
         <w:lastRenderedPageBreak/>
         <w:t>SQLite database design (Relational database)</w:t>
       </w:r>
-      <w:bookmarkEnd w:id="20"/>
+      <w:bookmarkEnd w:id="21"/>
     </w:p>
     <w:p>
       <w:pPr>
         <w:pStyle w:val="Heading3"/>
       </w:pPr>
-      <w:bookmarkStart w:id="21" w:name="_Toc494460559"/>
+      <w:bookmarkStart w:id="22" w:name="_Toc494460559"/>
       <w:r>
         <w:t>Conceptual diagram</w:t>
       </w:r>
-      <w:bookmarkEnd w:id="21"/>
-    </w:p>
-    <w:p>
-      <w:bookmarkStart w:id="22" w:name="_GoBack"/>
+      <w:bookmarkEnd w:id="22"/>
+    </w:p>
+    <w:p>
       <w:r>
         <w:rPr>
           <w:noProof/>
@@ -4417,7 +4421,6 @@
           </wp:inline>
         </w:drawing>
       </w:r>
-      <w:bookmarkEnd w:id="22"/>
     </w:p>
     <w:p>
       <w:pPr>
@@ -4979,7 +4982,7 @@
         <w:pStyle w:val="Heading1"/>
       </w:pPr>
       <w:bookmarkStart w:id="31" w:name="_Toc494460567"/>
-      <w:bookmarkEnd w:id="12"/>
+      <w:bookmarkEnd w:id="13"/>
       <w:r>
         <w:lastRenderedPageBreak/>
         <w:t>Appendi</w:t>
@@ -5035,7 +5038,7 @@
           <v:shape id="_x0000_i1025" type="#_x0000_t75" style="width:581pt;height:548.05pt" o:ole="">
             <v:imagedata r:id="rId14" o:title=""/>
           </v:shape>
-          <o:OLEObject Type="Embed" ProgID="Word.Document.12" ShapeID="_x0000_i1025" DrawAspect="Content" ObjectID="_1568823762" r:id="rId15">
+          <o:OLEObject Type="Embed" ProgID="Word.Document.12" ShapeID="_x0000_i1025" DrawAspect="Content" ObjectID="_1568957521" r:id="rId15">
             <o:FieldCodes>\s</o:FieldCodes>
           </o:OLEObject>
         </w:object>
@@ -5052,7 +5055,7 @@
           <v:shape id="_x0000_i1026" type="#_x0000_t75" style="width:576.7pt;height:223.15pt" o:ole="">
             <v:imagedata r:id="rId16" o:title=""/>
           </v:shape>
-          <o:OLEObject Type="Embed" ProgID="Word.OpenDocumentText.12" ShapeID="_x0000_i1026" DrawAspect="Content" ObjectID="_1568823763" r:id="rId17"/>
+          <o:OLEObject Type="Embed" ProgID="Word.OpenDocumentText.12" ShapeID="_x0000_i1026" DrawAspect="Content" ObjectID="_1568957522" r:id="rId17"/>
         </w:object>
       </w:r>
     </w:p>
@@ -7576,7 +7579,7 @@
 </file>
 
 <file path=customXml/itemProps1.xml><?xml version="1.0" encoding="utf-8"?>
-<ds:datastoreItem xmlns:ds="http://schemas.openxmlformats.org/officeDocument/2006/customXml" ds:itemID="{AB5A6182-FC6F-4C4B-91F0-80204C51BA7E}">
+<ds:datastoreItem xmlns:ds="http://schemas.openxmlformats.org/officeDocument/2006/customXml" ds:itemID="{B3ED3AB9-3B67-4E77-9B49-5DB15EBC9402}">
   <ds:schemaRefs>
     <ds:schemaRef ds:uri="http://schemas.openxmlformats.org/officeDocument/2006/bibliography"/>
   </ds:schemaRefs>

</xml_diff>